<commit_message>
TS Kramam -5.5-5.7 - 06/09/2022
</commit_message>
<xml_diff>
--- a/TS-Kramam/TS-5.5/TS 5.5 Sanskrit Krama Paatam Corrections.docx
+++ b/TS-Kramam/TS-5.5/TS 5.5 Sanskrit Krama Paatam Corrections.docx
@@ -1,6 +1,6 @@
 
 <file path=word/document.xml><?xml version="1.0" encoding="utf-8"?>
-<w:document xmlns:wpc="http://schemas.microsoft.com/office/word/2010/wordprocessingCanvas" xmlns:cx="http://schemas.microsoft.com/office/drawing/2014/chartex" xmlns:cx1="http://schemas.microsoft.com/office/drawing/2015/9/8/chartex" xmlns:mc="http://schemas.openxmlformats.org/markup-compatibility/2006" xmlns:o="urn:schemas-microsoft-com:office:office" xmlns:r="http://schemas.openxmlformats.org/officeDocument/2006/relationships" xmlns:m="http://schemas.openxmlformats.org/officeDocument/2006/math" xmlns:v="urn:schemas-microsoft-com:vml" xmlns:wp14="http://schemas.microsoft.com/office/word/2010/wordprocessingDrawing" xmlns:wp="http://schemas.openxmlformats.org/drawingml/2006/wordprocessingDrawing" xmlns:w10="urn:schemas-microsoft-com:office:word" xmlns:w="http://schemas.openxmlformats.org/wordprocessingml/2006/main" xmlns:w14="http://schemas.microsoft.com/office/word/2010/wordml" xmlns:w15="http://schemas.microsoft.com/office/word/2012/wordml" xmlns:w16se="http://schemas.microsoft.com/office/word/2015/wordml/symex" xmlns:wpg="http://schemas.microsoft.com/office/word/2010/wordprocessingGroup" xmlns:wpi="http://schemas.microsoft.com/office/word/2010/wordprocessingInk" xmlns:wne="http://schemas.microsoft.com/office/word/2006/wordml" xmlns:wps="http://schemas.microsoft.com/office/word/2010/wordprocessingShape" mc:Ignorable="w14 w15 w16se wp14">
+<w:document xmlns:wpc="http://schemas.microsoft.com/office/word/2010/wordprocessingCanvas" xmlns:cx="http://schemas.microsoft.com/office/drawing/2014/chartex" xmlns:cx1="http://schemas.microsoft.com/office/drawing/2015/9/8/chartex" xmlns:cx2="http://schemas.microsoft.com/office/drawing/2015/10/21/chartex" xmlns:cx3="http://schemas.microsoft.com/office/drawing/2016/5/9/chartex" xmlns:cx4="http://schemas.microsoft.com/office/drawing/2016/5/10/chartex" xmlns:cx5="http://schemas.microsoft.com/office/drawing/2016/5/11/chartex" xmlns:cx6="http://schemas.microsoft.com/office/drawing/2016/5/12/chartex" xmlns:cx7="http://schemas.microsoft.com/office/drawing/2016/5/13/chartex" xmlns:cx8="http://schemas.microsoft.com/office/drawing/2016/5/14/chartex" xmlns:mc="http://schemas.openxmlformats.org/markup-compatibility/2006" xmlns:aink="http://schemas.microsoft.com/office/drawing/2016/ink" xmlns:am3d="http://schemas.microsoft.com/office/drawing/2017/model3d" xmlns:o="urn:schemas-microsoft-com:office:office" xmlns:oel="http://schemas.microsoft.com/office/2019/extlst" xmlns:r="http://schemas.openxmlformats.org/officeDocument/2006/relationships" xmlns:m="http://schemas.openxmlformats.org/officeDocument/2006/math" xmlns:v="urn:schemas-microsoft-com:vml" xmlns:wp14="http://schemas.microsoft.com/office/word/2010/wordprocessingDrawing" xmlns:wp="http://schemas.openxmlformats.org/drawingml/2006/wordprocessingDrawing" xmlns:w10="urn:schemas-microsoft-com:office:word" xmlns:w="http://schemas.openxmlformats.org/wordprocessingml/2006/main" xmlns:w14="http://schemas.microsoft.com/office/word/2010/wordml" xmlns:w15="http://schemas.microsoft.com/office/word/2012/wordml" xmlns:w16cex="http://schemas.microsoft.com/office/word/2018/wordml/cex" xmlns:w16cid="http://schemas.microsoft.com/office/word/2016/wordml/cid" xmlns:w16="http://schemas.microsoft.com/office/word/2018/wordml" xmlns:w16sdtdh="http://schemas.microsoft.com/office/word/2020/wordml/sdtdatahash" xmlns:w16se="http://schemas.microsoft.com/office/word/2015/wordml/symex" xmlns:wpg="http://schemas.microsoft.com/office/word/2010/wordprocessingGroup" xmlns:wpi="http://schemas.microsoft.com/office/word/2010/wordprocessingInk" xmlns:wne="http://schemas.microsoft.com/office/word/2006/wordml" xmlns:wps="http://schemas.microsoft.com/office/word/2010/wordprocessingShape" mc:Ignorable="w14 w15 w16se w16cid w16 w16cex w16sdtdh wp14">
   <w:body>
     <w:p>
       <w:pPr>
@@ -23,7 +23,6 @@
         </w:rPr>
         <w:t xml:space="preserve">TS </w:t>
       </w:r>
-      <w:proofErr w:type="spellStart"/>
       <w:r>
         <w:rPr>
           <w:b/>
@@ -34,7 +33,6 @@
         </w:rPr>
         <w:t>Krama</w:t>
       </w:r>
-      <w:proofErr w:type="spellEnd"/>
       <w:r>
         <w:rPr>
           <w:b/>
@@ -43,29 +41,7 @@
           <w:szCs w:val="32"/>
           <w:u w:val="single"/>
         </w:rPr>
-        <w:t xml:space="preserve"> </w:t>
-      </w:r>
-      <w:proofErr w:type="spellStart"/>
-      <w:r>
-        <w:rPr>
-          <w:b/>
-          <w:bCs/>
-          <w:sz w:val="32"/>
-          <w:szCs w:val="32"/>
-          <w:u w:val="single"/>
-        </w:rPr>
-        <w:t>Paatam</w:t>
-      </w:r>
-      <w:proofErr w:type="spellEnd"/>
-      <w:r>
-        <w:rPr>
-          <w:b/>
-          <w:bCs/>
-          <w:sz w:val="32"/>
-          <w:szCs w:val="32"/>
-          <w:u w:val="single"/>
-        </w:rPr>
-        <w:t xml:space="preserve"> – TS </w:t>
+        <w:t xml:space="preserve"> Paatam – TS </w:t>
       </w:r>
       <w:r>
         <w:rPr>
@@ -177,12 +153,16 @@
               <w:spacing w:before="0" w:line="240" w:lineRule="auto"/>
               <w:jc w:val="center"/>
               <w:rPr>
-                <w:sz w:val="32"/>
-                <w:szCs w:val="32"/>
-              </w:rPr>
-            </w:pPr>
-            <w:r>
-              <w:rPr>
+                <w:b/>
+                <w:bCs/>
+                <w:sz w:val="32"/>
+                <w:szCs w:val="32"/>
+              </w:rPr>
+            </w:pPr>
+            <w:r>
+              <w:rPr>
+                <w:b/>
+                <w:bCs/>
                 <w:sz w:val="32"/>
                 <w:szCs w:val="32"/>
               </w:rPr>
@@ -194,12 +174,16 @@
               <w:spacing w:before="0" w:line="240" w:lineRule="auto"/>
               <w:jc w:val="center"/>
               <w:rPr>
-                <w:sz w:val="32"/>
-                <w:szCs w:val="32"/>
-              </w:rPr>
-            </w:pPr>
-            <w:r>
-              <w:rPr>
+                <w:b/>
+                <w:bCs/>
+                <w:sz w:val="32"/>
+                <w:szCs w:val="32"/>
+              </w:rPr>
+            </w:pPr>
+            <w:r>
+              <w:rPr>
+                <w:b/>
+                <w:bCs/>
                 <w:sz w:val="32"/>
                 <w:szCs w:val="32"/>
               </w:rPr>
@@ -216,12 +200,16 @@
               <w:spacing w:before="0" w:line="240" w:lineRule="auto"/>
               <w:jc w:val="center"/>
               <w:rPr>
-                <w:sz w:val="32"/>
-                <w:szCs w:val="32"/>
-              </w:rPr>
-            </w:pPr>
-            <w:r>
-              <w:rPr>
+                <w:b/>
+                <w:bCs/>
+                <w:sz w:val="32"/>
+                <w:szCs w:val="32"/>
+              </w:rPr>
+            </w:pPr>
+            <w:r>
+              <w:rPr>
+                <w:b/>
+                <w:bCs/>
                 <w:sz w:val="32"/>
                 <w:szCs w:val="32"/>
               </w:rPr>
@@ -239,12 +227,16 @@
               <w:ind w:right="-18"/>
               <w:jc w:val="center"/>
               <w:rPr>
-                <w:sz w:val="32"/>
-                <w:szCs w:val="32"/>
-              </w:rPr>
-            </w:pPr>
-            <w:r>
-              <w:rPr>
+                <w:b/>
+                <w:bCs/>
+                <w:sz w:val="32"/>
+                <w:szCs w:val="32"/>
+              </w:rPr>
+            </w:pPr>
+            <w:r>
+              <w:rPr>
+                <w:b/>
+                <w:bCs/>
                 <w:sz w:val="32"/>
                 <w:szCs w:val="32"/>
               </w:rPr>
@@ -298,40 +290,18 @@
                 <w:sz w:val="28"/>
                 <w:szCs w:val="32"/>
               </w:rPr>
-              <w:t>5.</w:t>
-            </w:r>
-            <w:r>
-              <w:rPr>
-                <w:rFonts w:cs="Arial"/>
-                <w:b/>
-                <w:color w:val="000000"/>
-                <w:sz w:val="28"/>
-                <w:szCs w:val="32"/>
-              </w:rPr>
-              <w:t>9.5</w:t>
-            </w:r>
-            <w:r>
-              <w:rPr>
-                <w:rFonts w:cs="Arial"/>
-                <w:b/>
-                <w:color w:val="000000"/>
-                <w:sz w:val="28"/>
-                <w:szCs w:val="32"/>
-              </w:rPr>
-              <w:t xml:space="preserve"> – </w:t>
-            </w:r>
-            <w:proofErr w:type="spellStart"/>
-            <w:r>
-              <w:rPr>
-                <w:rFonts w:cs="Arial"/>
-                <w:b/>
-                <w:color w:val="000000"/>
-                <w:sz w:val="28"/>
-                <w:szCs w:val="32"/>
-              </w:rPr>
-              <w:t>Kramam</w:t>
-            </w:r>
-            <w:proofErr w:type="spellEnd"/>
+              <w:t>5.9.5</w:t>
+            </w:r>
+            <w:r>
+              <w:rPr>
+                <w:rFonts w:cs="Arial"/>
+                <w:b/>
+                <w:color w:val="000000"/>
+                <w:sz w:val="28"/>
+                <w:szCs w:val="32"/>
+              </w:rPr>
+              <w:t xml:space="preserve"> – Kramam</w:t>
+            </w:r>
           </w:p>
           <w:p>
             <w:pPr>
@@ -352,49 +322,15 @@
                 <w:szCs w:val="32"/>
               </w:rPr>
             </w:pPr>
-            <w:proofErr w:type="spellStart"/>
-            <w:r>
-              <w:rPr>
-                <w:rFonts w:cs="Arial"/>
-                <w:b/>
-                <w:color w:val="000000"/>
-                <w:sz w:val="28"/>
-                <w:szCs w:val="32"/>
-              </w:rPr>
-              <w:t>Krama</w:t>
-            </w:r>
-            <w:proofErr w:type="spellEnd"/>
-            <w:r>
-              <w:rPr>
-                <w:rFonts w:cs="Arial"/>
-                <w:b/>
-                <w:color w:val="000000"/>
-                <w:sz w:val="28"/>
-                <w:szCs w:val="32"/>
-              </w:rPr>
-              <w:t xml:space="preserve"> </w:t>
-            </w:r>
-            <w:proofErr w:type="spellStart"/>
-            <w:r>
-              <w:rPr>
-                <w:rFonts w:cs="Arial"/>
-                <w:b/>
-                <w:color w:val="000000"/>
-                <w:sz w:val="28"/>
-                <w:szCs w:val="32"/>
-              </w:rPr>
-              <w:t>Vaakyam</w:t>
-            </w:r>
-            <w:proofErr w:type="spellEnd"/>
-            <w:r>
-              <w:rPr>
-                <w:rFonts w:cs="Arial"/>
-                <w:b/>
-                <w:color w:val="000000"/>
-                <w:sz w:val="28"/>
-                <w:szCs w:val="32"/>
-              </w:rPr>
-              <w:t xml:space="preserve"> No.– </w:t>
+            <w:r>
+              <w:rPr>
+                <w:rFonts w:cs="Arial"/>
+                <w:b/>
+                <w:color w:val="000000"/>
+                <w:sz w:val="28"/>
+                <w:szCs w:val="32"/>
+              </w:rPr>
+              <w:t xml:space="preserve">Krama Vaakyam No.– </w:t>
             </w:r>
             <w:r>
               <w:rPr>
@@ -426,27 +362,15 @@
                 <w:szCs w:val="32"/>
               </w:rPr>
             </w:pPr>
-            <w:proofErr w:type="spellStart"/>
-            <w:r>
-              <w:rPr>
-                <w:rFonts w:cs="Arial"/>
-                <w:b/>
-                <w:color w:val="000000"/>
-                <w:sz w:val="28"/>
-                <w:szCs w:val="32"/>
-              </w:rPr>
-              <w:t>Panchaati</w:t>
-            </w:r>
-            <w:proofErr w:type="spellEnd"/>
-            <w:r>
-              <w:rPr>
-                <w:rFonts w:cs="Arial"/>
-                <w:b/>
-                <w:color w:val="000000"/>
-                <w:sz w:val="28"/>
-                <w:szCs w:val="32"/>
-              </w:rPr>
-              <w:t xml:space="preserve"> No</w:t>
+            <w:r>
+              <w:rPr>
+                <w:rFonts w:cs="Arial"/>
+                <w:b/>
+                <w:color w:val="000000"/>
+                <w:sz w:val="28"/>
+                <w:szCs w:val="32"/>
+              </w:rPr>
+              <w:t>Panchaati No</w:t>
             </w:r>
             <w:r>
               <w:rPr>
@@ -465,17 +389,7 @@
                 <w:sz w:val="28"/>
                 <w:szCs w:val="32"/>
               </w:rPr>
-              <w:t>4</w:t>
-            </w:r>
-            <w:r>
-              <w:rPr>
-                <w:rFonts w:cs="Arial"/>
-                <w:b/>
-                <w:color w:val="000000"/>
-                <w:sz w:val="28"/>
-                <w:szCs w:val="32"/>
-              </w:rPr>
-              <w:t>1</w:t>
+              <w:t>41</w:t>
             </w:r>
           </w:p>
         </w:tc>
@@ -714,7 +628,6 @@
         </w:rPr>
         <w:t xml:space="preserve">TS </w:t>
       </w:r>
-      <w:proofErr w:type="spellStart"/>
       <w:r>
         <w:rPr>
           <w:b/>
@@ -725,7 +638,6 @@
         </w:rPr>
         <w:t>Krama</w:t>
       </w:r>
-      <w:proofErr w:type="spellEnd"/>
       <w:r>
         <w:rPr>
           <w:b/>
@@ -734,29 +646,7 @@
           <w:szCs w:val="32"/>
           <w:u w:val="single"/>
         </w:rPr>
-        <w:t xml:space="preserve"> </w:t>
-      </w:r>
-      <w:proofErr w:type="spellStart"/>
-      <w:r>
-        <w:rPr>
-          <w:b/>
-          <w:bCs/>
-          <w:sz w:val="32"/>
-          <w:szCs w:val="32"/>
-          <w:u w:val="single"/>
-        </w:rPr>
-        <w:t>Paatam</w:t>
-      </w:r>
-      <w:proofErr w:type="spellEnd"/>
-      <w:r>
-        <w:rPr>
-          <w:b/>
-          <w:bCs/>
-          <w:sz w:val="32"/>
-          <w:szCs w:val="32"/>
-          <w:u w:val="single"/>
-        </w:rPr>
-        <w:t xml:space="preserve"> – TS </w:t>
+        <w:t xml:space="preserve"> Paatam – TS </w:t>
       </w:r>
       <w:r>
         <w:rPr>
@@ -1036,20 +926,8 @@
                 <w:sz w:val="28"/>
                 <w:szCs w:val="32"/>
               </w:rPr>
-              <w:t xml:space="preserve"> – </w:t>
-            </w:r>
-            <w:proofErr w:type="spellStart"/>
-            <w:r>
-              <w:rPr>
-                <w:rFonts w:cs="Arial"/>
-                <w:b/>
-                <w:color w:val="000000"/>
-                <w:sz w:val="28"/>
-                <w:szCs w:val="32"/>
-              </w:rPr>
-              <w:t>Kramam</w:t>
-            </w:r>
-            <w:proofErr w:type="spellEnd"/>
+              <w:t xml:space="preserve"> – Kramam</w:t>
+            </w:r>
           </w:p>
           <w:p>
             <w:pPr>
@@ -1070,49 +948,15 @@
                 <w:szCs w:val="32"/>
               </w:rPr>
             </w:pPr>
-            <w:proofErr w:type="spellStart"/>
-            <w:r>
-              <w:rPr>
-                <w:rFonts w:cs="Arial"/>
-                <w:b/>
-                <w:color w:val="000000"/>
-                <w:sz w:val="28"/>
-                <w:szCs w:val="32"/>
-              </w:rPr>
-              <w:t>Krama</w:t>
-            </w:r>
-            <w:proofErr w:type="spellEnd"/>
-            <w:r>
-              <w:rPr>
-                <w:rFonts w:cs="Arial"/>
-                <w:b/>
-                <w:color w:val="000000"/>
-                <w:sz w:val="28"/>
-                <w:szCs w:val="32"/>
-              </w:rPr>
-              <w:t xml:space="preserve"> </w:t>
-            </w:r>
-            <w:proofErr w:type="spellStart"/>
-            <w:r>
-              <w:rPr>
-                <w:rFonts w:cs="Arial"/>
-                <w:b/>
-                <w:color w:val="000000"/>
-                <w:sz w:val="28"/>
-                <w:szCs w:val="32"/>
-              </w:rPr>
-              <w:t>Vaakyam</w:t>
-            </w:r>
-            <w:proofErr w:type="spellEnd"/>
-            <w:r>
-              <w:rPr>
-                <w:rFonts w:cs="Arial"/>
-                <w:b/>
-                <w:color w:val="000000"/>
-                <w:sz w:val="28"/>
-                <w:szCs w:val="32"/>
-              </w:rPr>
-              <w:t xml:space="preserve"> No.– </w:t>
+            <w:r>
+              <w:rPr>
+                <w:rFonts w:cs="Arial"/>
+                <w:b/>
+                <w:color w:val="000000"/>
+                <w:sz w:val="28"/>
+                <w:szCs w:val="32"/>
+              </w:rPr>
+              <w:t xml:space="preserve">Krama Vaakyam No.– </w:t>
             </w:r>
             <w:r>
               <w:rPr>
@@ -1154,27 +998,15 @@
                 <w:szCs w:val="32"/>
               </w:rPr>
             </w:pPr>
-            <w:proofErr w:type="spellStart"/>
-            <w:r>
-              <w:rPr>
-                <w:rFonts w:cs="Arial"/>
-                <w:b/>
-                <w:color w:val="000000"/>
-                <w:sz w:val="28"/>
-                <w:szCs w:val="32"/>
-              </w:rPr>
-              <w:t>Panchaati</w:t>
-            </w:r>
-            <w:proofErr w:type="spellEnd"/>
-            <w:r>
-              <w:rPr>
-                <w:rFonts w:cs="Arial"/>
-                <w:b/>
-                <w:color w:val="000000"/>
-                <w:sz w:val="28"/>
-                <w:szCs w:val="32"/>
-              </w:rPr>
-              <w:t xml:space="preserve"> No</w:t>
+            <w:r>
+              <w:rPr>
+                <w:rFonts w:cs="Arial"/>
+                <w:b/>
+                <w:color w:val="000000"/>
+                <w:sz w:val="28"/>
+                <w:szCs w:val="32"/>
+              </w:rPr>
+              <w:t>Panchaati No</w:t>
             </w:r>
             <w:r>
               <w:rPr>
@@ -1833,19 +1665,8 @@
                 <w:sz w:val="28"/>
                 <w:szCs w:val="32"/>
               </w:rPr>
-              <w:t xml:space="preserve">T.S.5.5.1.7 – </w:t>
-            </w:r>
-            <w:proofErr w:type="spellStart"/>
-            <w:r>
-              <w:rPr>
-                <w:rFonts w:cs="Arial"/>
-                <w:b/>
-                <w:sz w:val="28"/>
-                <w:szCs w:val="32"/>
-              </w:rPr>
-              <w:t>Kramam</w:t>
-            </w:r>
-            <w:proofErr w:type="spellEnd"/>
+              <w:t>T.S.5.5.1.7 – Kramam</w:t>
+            </w:r>
           </w:p>
           <w:p>
             <w:pPr>
@@ -1865,45 +1686,14 @@
                 <w:szCs w:val="32"/>
               </w:rPr>
             </w:pPr>
-            <w:proofErr w:type="spellStart"/>
-            <w:r>
-              <w:rPr>
-                <w:rFonts w:cs="Arial"/>
-                <w:b/>
-                <w:sz w:val="28"/>
-                <w:szCs w:val="32"/>
-              </w:rPr>
-              <w:t>Krama</w:t>
-            </w:r>
-            <w:proofErr w:type="spellEnd"/>
-            <w:r>
-              <w:rPr>
-                <w:rFonts w:cs="Arial"/>
-                <w:b/>
-                <w:sz w:val="28"/>
-                <w:szCs w:val="32"/>
-              </w:rPr>
-              <w:t xml:space="preserve"> </w:t>
-            </w:r>
-            <w:proofErr w:type="spellStart"/>
-            <w:r>
-              <w:rPr>
-                <w:rFonts w:cs="Arial"/>
-                <w:b/>
-                <w:sz w:val="28"/>
-                <w:szCs w:val="32"/>
-              </w:rPr>
-              <w:t>Vaakyam</w:t>
-            </w:r>
-            <w:proofErr w:type="spellEnd"/>
-            <w:r>
-              <w:rPr>
-                <w:rFonts w:cs="Arial"/>
-                <w:b/>
-                <w:sz w:val="28"/>
-                <w:szCs w:val="32"/>
-              </w:rPr>
-              <w:t xml:space="preserve"> No.– 25</w:t>
+            <w:r>
+              <w:rPr>
+                <w:rFonts w:cs="Arial"/>
+                <w:b/>
+                <w:sz w:val="28"/>
+                <w:szCs w:val="32"/>
+              </w:rPr>
+              <w:t>Krama Vaakyam No.– 25</w:t>
             </w:r>
           </w:p>
           <w:p>
@@ -1924,25 +1714,14 @@
                 <w:szCs w:val="32"/>
               </w:rPr>
             </w:pPr>
-            <w:proofErr w:type="spellStart"/>
-            <w:r>
-              <w:rPr>
-                <w:rFonts w:cs="Arial"/>
-                <w:b/>
-                <w:sz w:val="28"/>
-                <w:szCs w:val="32"/>
-              </w:rPr>
-              <w:t>Panchaati</w:t>
-            </w:r>
-            <w:proofErr w:type="spellEnd"/>
-            <w:r>
-              <w:rPr>
-                <w:rFonts w:cs="Arial"/>
-                <w:b/>
-                <w:sz w:val="28"/>
-                <w:szCs w:val="32"/>
-              </w:rPr>
-              <w:t xml:space="preserve"> No</w:t>
+            <w:r>
+              <w:rPr>
+                <w:rFonts w:cs="Arial"/>
+                <w:b/>
+                <w:sz w:val="28"/>
+                <w:szCs w:val="32"/>
+              </w:rPr>
+              <w:t>Panchaati No</w:t>
             </w:r>
             <w:r>
               <w:rPr>
@@ -2425,19 +2204,8 @@
                 <w:sz w:val="28"/>
                 <w:szCs w:val="32"/>
               </w:rPr>
-              <w:t xml:space="preserve">T.S.5.5.3.1 – </w:t>
-            </w:r>
-            <w:proofErr w:type="spellStart"/>
-            <w:r>
-              <w:rPr>
-                <w:rFonts w:cs="Arial"/>
-                <w:b/>
-                <w:sz w:val="28"/>
-                <w:szCs w:val="32"/>
-              </w:rPr>
-              <w:t>Kramam</w:t>
-            </w:r>
-            <w:proofErr w:type="spellEnd"/>
+              <w:t>T.S.5.5.3.1 – Kramam</w:t>
+            </w:r>
           </w:p>
           <w:p>
             <w:pPr>
@@ -2457,45 +2225,14 @@
                 <w:szCs w:val="32"/>
               </w:rPr>
             </w:pPr>
-            <w:proofErr w:type="spellStart"/>
-            <w:r>
-              <w:rPr>
-                <w:rFonts w:cs="Arial"/>
-                <w:b/>
-                <w:sz w:val="28"/>
-                <w:szCs w:val="32"/>
-              </w:rPr>
-              <w:t>Krama</w:t>
-            </w:r>
-            <w:proofErr w:type="spellEnd"/>
-            <w:r>
-              <w:rPr>
-                <w:rFonts w:cs="Arial"/>
-                <w:b/>
-                <w:sz w:val="28"/>
-                <w:szCs w:val="32"/>
-              </w:rPr>
-              <w:t xml:space="preserve"> </w:t>
-            </w:r>
-            <w:proofErr w:type="spellStart"/>
-            <w:r>
-              <w:rPr>
-                <w:rFonts w:cs="Arial"/>
-                <w:b/>
-                <w:sz w:val="28"/>
-                <w:szCs w:val="32"/>
-              </w:rPr>
-              <w:t>Vaakyam</w:t>
-            </w:r>
-            <w:proofErr w:type="spellEnd"/>
-            <w:r>
-              <w:rPr>
-                <w:rFonts w:cs="Arial"/>
-                <w:b/>
-                <w:sz w:val="28"/>
-                <w:szCs w:val="32"/>
-              </w:rPr>
-              <w:t xml:space="preserve"> No.– 52</w:t>
+            <w:r>
+              <w:rPr>
+                <w:rFonts w:cs="Arial"/>
+                <w:b/>
+                <w:sz w:val="28"/>
+                <w:szCs w:val="32"/>
+              </w:rPr>
+              <w:t>Krama Vaakyam No.– 52</w:t>
             </w:r>
           </w:p>
           <w:p>
@@ -2516,25 +2253,14 @@
                 <w:szCs w:val="32"/>
               </w:rPr>
             </w:pPr>
-            <w:proofErr w:type="spellStart"/>
-            <w:r>
-              <w:rPr>
-                <w:rFonts w:cs="Arial"/>
-                <w:b/>
-                <w:sz w:val="28"/>
-                <w:szCs w:val="32"/>
-              </w:rPr>
-              <w:t>Panchaati</w:t>
-            </w:r>
-            <w:proofErr w:type="spellEnd"/>
-            <w:r>
-              <w:rPr>
-                <w:rFonts w:cs="Arial"/>
-                <w:b/>
-                <w:sz w:val="28"/>
-                <w:szCs w:val="32"/>
-              </w:rPr>
-              <w:t xml:space="preserve"> No</w:t>
+            <w:r>
+              <w:rPr>
+                <w:rFonts w:cs="Arial"/>
+                <w:b/>
+                <w:sz w:val="28"/>
+                <w:szCs w:val="32"/>
+              </w:rPr>
+              <w:t>Panchaati No</w:t>
             </w:r>
             <w:r>
               <w:rPr>
@@ -2997,19 +2723,8 @@
                 <w:szCs w:val="32"/>
               </w:rPr>
               <w:lastRenderedPageBreak/>
-              <w:t xml:space="preserve">T.S.5.5.6.2 – </w:t>
-            </w:r>
-            <w:proofErr w:type="spellStart"/>
-            <w:r>
-              <w:rPr>
-                <w:rFonts w:cs="Arial"/>
-                <w:b/>
-                <w:sz w:val="28"/>
-                <w:szCs w:val="32"/>
-              </w:rPr>
-              <w:t>Kramam</w:t>
-            </w:r>
-            <w:proofErr w:type="spellEnd"/>
+              <w:t>T.S.5.5.6.2 – Kramam</w:t>
+            </w:r>
           </w:p>
           <w:p>
             <w:pPr>
@@ -3029,45 +2744,14 @@
                 <w:szCs w:val="32"/>
               </w:rPr>
             </w:pPr>
-            <w:proofErr w:type="spellStart"/>
-            <w:r>
-              <w:rPr>
-                <w:rFonts w:cs="Arial"/>
-                <w:b/>
-                <w:sz w:val="28"/>
-                <w:szCs w:val="32"/>
-              </w:rPr>
-              <w:t>Krama</w:t>
-            </w:r>
-            <w:proofErr w:type="spellEnd"/>
-            <w:r>
-              <w:rPr>
-                <w:rFonts w:cs="Arial"/>
-                <w:b/>
-                <w:sz w:val="28"/>
-                <w:szCs w:val="32"/>
-              </w:rPr>
-              <w:t xml:space="preserve"> </w:t>
-            </w:r>
-            <w:proofErr w:type="spellStart"/>
-            <w:r>
-              <w:rPr>
-                <w:rFonts w:cs="Arial"/>
-                <w:b/>
-                <w:sz w:val="28"/>
-                <w:szCs w:val="32"/>
-              </w:rPr>
-              <w:t>Vaakyam</w:t>
-            </w:r>
-            <w:proofErr w:type="spellEnd"/>
-            <w:r>
-              <w:rPr>
-                <w:rFonts w:cs="Arial"/>
-                <w:b/>
-                <w:sz w:val="28"/>
-                <w:szCs w:val="32"/>
-              </w:rPr>
-              <w:t xml:space="preserve"> No.– 22</w:t>
+            <w:r>
+              <w:rPr>
+                <w:rFonts w:cs="Arial"/>
+                <w:b/>
+                <w:sz w:val="28"/>
+                <w:szCs w:val="32"/>
+              </w:rPr>
+              <w:t>Krama Vaakyam No.– 22</w:t>
             </w:r>
           </w:p>
           <w:p>
@@ -3088,25 +2772,14 @@
                 <w:szCs w:val="32"/>
               </w:rPr>
             </w:pPr>
-            <w:proofErr w:type="spellStart"/>
-            <w:r>
-              <w:rPr>
-                <w:rFonts w:cs="Arial"/>
-                <w:b/>
-                <w:sz w:val="28"/>
-                <w:szCs w:val="32"/>
-              </w:rPr>
-              <w:t>Panchaati</w:t>
-            </w:r>
-            <w:proofErr w:type="spellEnd"/>
-            <w:r>
-              <w:rPr>
-                <w:rFonts w:cs="Arial"/>
-                <w:b/>
-                <w:sz w:val="28"/>
-                <w:szCs w:val="32"/>
-              </w:rPr>
-              <w:t xml:space="preserve"> No</w:t>
+            <w:r>
+              <w:rPr>
+                <w:rFonts w:cs="Arial"/>
+                <w:b/>
+                <w:sz w:val="28"/>
+                <w:szCs w:val="32"/>
+              </w:rPr>
+              <w:t>Panchaati No</w:t>
             </w:r>
             <w:r>
               <w:rPr>
@@ -3595,19 +3268,8 @@
                 <w:sz w:val="28"/>
                 <w:szCs w:val="32"/>
               </w:rPr>
-              <w:t xml:space="preserve">T.S.5.5.7.4 – </w:t>
-            </w:r>
-            <w:proofErr w:type="spellStart"/>
-            <w:r>
-              <w:rPr>
-                <w:rFonts w:cs="Arial"/>
-                <w:b/>
-                <w:sz w:val="28"/>
-                <w:szCs w:val="32"/>
-              </w:rPr>
-              <w:t>Kramam</w:t>
-            </w:r>
-            <w:proofErr w:type="spellEnd"/>
+              <w:t>T.S.5.5.7.4 – Kramam</w:t>
+            </w:r>
           </w:p>
           <w:p>
             <w:pPr>
@@ -3627,45 +3289,14 @@
                 <w:szCs w:val="32"/>
               </w:rPr>
             </w:pPr>
-            <w:proofErr w:type="spellStart"/>
-            <w:r>
-              <w:rPr>
-                <w:rFonts w:cs="Arial"/>
-                <w:b/>
-                <w:sz w:val="28"/>
-                <w:szCs w:val="32"/>
-              </w:rPr>
-              <w:t>Krama</w:t>
-            </w:r>
-            <w:proofErr w:type="spellEnd"/>
-            <w:r>
-              <w:rPr>
-                <w:rFonts w:cs="Arial"/>
-                <w:b/>
-                <w:sz w:val="28"/>
-                <w:szCs w:val="32"/>
-              </w:rPr>
-              <w:t xml:space="preserve"> </w:t>
-            </w:r>
-            <w:proofErr w:type="spellStart"/>
-            <w:r>
-              <w:rPr>
-                <w:rFonts w:cs="Arial"/>
-                <w:b/>
-                <w:sz w:val="28"/>
-                <w:szCs w:val="32"/>
-              </w:rPr>
-              <w:t>Vaakyam</w:t>
-            </w:r>
-            <w:proofErr w:type="spellEnd"/>
-            <w:r>
-              <w:rPr>
-                <w:rFonts w:cs="Arial"/>
-                <w:b/>
-                <w:sz w:val="28"/>
-                <w:szCs w:val="32"/>
-              </w:rPr>
-              <w:t xml:space="preserve"> No.– 14</w:t>
+            <w:r>
+              <w:rPr>
+                <w:rFonts w:cs="Arial"/>
+                <w:b/>
+                <w:sz w:val="28"/>
+                <w:szCs w:val="32"/>
+              </w:rPr>
+              <w:t>Krama Vaakyam No.– 14</w:t>
             </w:r>
           </w:p>
           <w:p>
@@ -3686,25 +3317,14 @@
                 <w:szCs w:val="32"/>
               </w:rPr>
             </w:pPr>
-            <w:proofErr w:type="spellStart"/>
-            <w:r>
-              <w:rPr>
-                <w:rFonts w:cs="Arial"/>
-                <w:b/>
-                <w:sz w:val="28"/>
-                <w:szCs w:val="32"/>
-              </w:rPr>
-              <w:t>Panchaati</w:t>
-            </w:r>
-            <w:proofErr w:type="spellEnd"/>
-            <w:r>
-              <w:rPr>
-                <w:rFonts w:cs="Arial"/>
-                <w:b/>
-                <w:sz w:val="28"/>
-                <w:szCs w:val="32"/>
-              </w:rPr>
-              <w:t xml:space="preserve"> No</w:t>
+            <w:r>
+              <w:rPr>
+                <w:rFonts w:cs="Arial"/>
+                <w:b/>
+                <w:sz w:val="28"/>
+                <w:szCs w:val="32"/>
+              </w:rPr>
+              <w:t>Panchaati No</w:t>
             </w:r>
             <w:r>
               <w:rPr>
@@ -4067,19 +3687,8 @@
                 <w:sz w:val="28"/>
                 <w:szCs w:val="32"/>
               </w:rPr>
-              <w:t xml:space="preserve">T.S.5.5.8.2 – </w:t>
-            </w:r>
-            <w:proofErr w:type="spellStart"/>
-            <w:r>
-              <w:rPr>
-                <w:rFonts w:cs="Arial"/>
-                <w:b/>
-                <w:sz w:val="28"/>
-                <w:szCs w:val="32"/>
-              </w:rPr>
-              <w:t>Kramam</w:t>
-            </w:r>
-            <w:proofErr w:type="spellEnd"/>
+              <w:t>T.S.5.5.8.2 – Kramam</w:t>
+            </w:r>
           </w:p>
           <w:p>
             <w:pPr>
@@ -4099,45 +3708,14 @@
                 <w:szCs w:val="32"/>
               </w:rPr>
             </w:pPr>
-            <w:proofErr w:type="spellStart"/>
-            <w:r>
-              <w:rPr>
-                <w:rFonts w:cs="Arial"/>
-                <w:b/>
-                <w:sz w:val="28"/>
-                <w:szCs w:val="32"/>
-              </w:rPr>
-              <w:t>Krama</w:t>
-            </w:r>
-            <w:proofErr w:type="spellEnd"/>
-            <w:r>
-              <w:rPr>
-                <w:rFonts w:cs="Arial"/>
-                <w:b/>
-                <w:sz w:val="28"/>
-                <w:szCs w:val="32"/>
-              </w:rPr>
-              <w:t xml:space="preserve"> </w:t>
-            </w:r>
-            <w:proofErr w:type="spellStart"/>
-            <w:r>
-              <w:rPr>
-                <w:rFonts w:cs="Arial"/>
-                <w:b/>
-                <w:sz w:val="28"/>
-                <w:szCs w:val="32"/>
-              </w:rPr>
-              <w:t>Vaakyam</w:t>
-            </w:r>
-            <w:proofErr w:type="spellEnd"/>
-            <w:r>
-              <w:rPr>
-                <w:rFonts w:cs="Arial"/>
-                <w:b/>
-                <w:sz w:val="28"/>
-                <w:szCs w:val="32"/>
-              </w:rPr>
-              <w:t xml:space="preserve"> No.– 40</w:t>
+            <w:r>
+              <w:rPr>
+                <w:rFonts w:cs="Arial"/>
+                <w:b/>
+                <w:sz w:val="28"/>
+                <w:szCs w:val="32"/>
+              </w:rPr>
+              <w:t>Krama Vaakyam No.– 40</w:t>
             </w:r>
           </w:p>
           <w:p>
@@ -4158,25 +3736,14 @@
                 <w:szCs w:val="32"/>
               </w:rPr>
             </w:pPr>
-            <w:proofErr w:type="spellStart"/>
-            <w:r>
-              <w:rPr>
-                <w:rFonts w:cs="Arial"/>
-                <w:b/>
-                <w:sz w:val="28"/>
-                <w:szCs w:val="32"/>
-              </w:rPr>
-              <w:t>Panchaati</w:t>
-            </w:r>
-            <w:proofErr w:type="spellEnd"/>
-            <w:r>
-              <w:rPr>
-                <w:rFonts w:cs="Arial"/>
-                <w:b/>
-                <w:sz w:val="28"/>
-                <w:szCs w:val="32"/>
-              </w:rPr>
-              <w:t xml:space="preserve"> No</w:t>
+            <w:r>
+              <w:rPr>
+                <w:rFonts w:cs="Arial"/>
+                <w:b/>
+                <w:sz w:val="28"/>
+                <w:szCs w:val="32"/>
+              </w:rPr>
+              <w:t>Panchaati No</w:t>
             </w:r>
             <w:r>
               <w:rPr>
@@ -4621,19 +4188,8 @@
                 <w:sz w:val="28"/>
                 <w:szCs w:val="32"/>
               </w:rPr>
-              <w:t xml:space="preserve">T.S.5.5.8.3 – </w:t>
-            </w:r>
-            <w:proofErr w:type="spellStart"/>
-            <w:r>
-              <w:rPr>
-                <w:rFonts w:cs="Arial"/>
-                <w:b/>
-                <w:sz w:val="28"/>
-                <w:szCs w:val="32"/>
-              </w:rPr>
-              <w:t>Kramam</w:t>
-            </w:r>
-            <w:proofErr w:type="spellEnd"/>
+              <w:t>T.S.5.5.8.3 – Kramam</w:t>
+            </w:r>
           </w:p>
           <w:p>
             <w:pPr>
@@ -4653,45 +4209,14 @@
                 <w:szCs w:val="32"/>
               </w:rPr>
             </w:pPr>
-            <w:proofErr w:type="spellStart"/>
-            <w:r>
-              <w:rPr>
-                <w:rFonts w:cs="Arial"/>
-                <w:b/>
-                <w:sz w:val="28"/>
-                <w:szCs w:val="32"/>
-              </w:rPr>
-              <w:t>Krama</w:t>
-            </w:r>
-            <w:proofErr w:type="spellEnd"/>
-            <w:r>
-              <w:rPr>
-                <w:rFonts w:cs="Arial"/>
-                <w:b/>
-                <w:sz w:val="28"/>
-                <w:szCs w:val="32"/>
-              </w:rPr>
-              <w:t xml:space="preserve"> </w:t>
-            </w:r>
-            <w:proofErr w:type="spellStart"/>
-            <w:r>
-              <w:rPr>
-                <w:rFonts w:cs="Arial"/>
-                <w:b/>
-                <w:sz w:val="28"/>
-                <w:szCs w:val="32"/>
-              </w:rPr>
-              <w:t>Vaakyam</w:t>
-            </w:r>
-            <w:proofErr w:type="spellEnd"/>
-            <w:r>
-              <w:rPr>
-                <w:rFonts w:cs="Arial"/>
-                <w:b/>
-                <w:sz w:val="28"/>
-                <w:szCs w:val="32"/>
-              </w:rPr>
-              <w:t xml:space="preserve"> No.– 32</w:t>
+            <w:r>
+              <w:rPr>
+                <w:rFonts w:cs="Arial"/>
+                <w:b/>
+                <w:sz w:val="28"/>
+                <w:szCs w:val="32"/>
+              </w:rPr>
+              <w:t>Krama Vaakyam No.– 32</w:t>
             </w:r>
           </w:p>
           <w:p>
@@ -4712,25 +4237,14 @@
                 <w:szCs w:val="32"/>
               </w:rPr>
             </w:pPr>
-            <w:proofErr w:type="spellStart"/>
-            <w:r>
-              <w:rPr>
-                <w:rFonts w:cs="Arial"/>
-                <w:b/>
-                <w:sz w:val="28"/>
-                <w:szCs w:val="32"/>
-              </w:rPr>
-              <w:t>Panchaati</w:t>
-            </w:r>
-            <w:proofErr w:type="spellEnd"/>
-            <w:r>
-              <w:rPr>
-                <w:rFonts w:cs="Arial"/>
-                <w:b/>
-                <w:sz w:val="28"/>
-                <w:szCs w:val="32"/>
-              </w:rPr>
-              <w:t xml:space="preserve"> No</w:t>
+            <w:r>
+              <w:rPr>
+                <w:rFonts w:cs="Arial"/>
+                <w:b/>
+                <w:sz w:val="28"/>
+                <w:szCs w:val="32"/>
+              </w:rPr>
+              <w:t>Panchaati No</w:t>
             </w:r>
             <w:r>
               <w:rPr>
@@ -5129,19 +4643,8 @@
                 <w:sz w:val="28"/>
                 <w:szCs w:val="32"/>
               </w:rPr>
-              <w:t xml:space="preserve">T.S.5.5.9.1 – </w:t>
-            </w:r>
-            <w:proofErr w:type="spellStart"/>
-            <w:r>
-              <w:rPr>
-                <w:rFonts w:cs="Arial"/>
-                <w:b/>
-                <w:sz w:val="28"/>
-                <w:szCs w:val="32"/>
-              </w:rPr>
-              <w:t>Kramam</w:t>
-            </w:r>
-            <w:proofErr w:type="spellEnd"/>
+              <w:t>T.S.5.5.9.1 – Kramam</w:t>
+            </w:r>
           </w:p>
           <w:p>
             <w:pPr>
@@ -5161,45 +4664,14 @@
                 <w:szCs w:val="32"/>
               </w:rPr>
             </w:pPr>
-            <w:proofErr w:type="spellStart"/>
-            <w:r>
-              <w:rPr>
-                <w:rFonts w:cs="Arial"/>
-                <w:b/>
-                <w:sz w:val="28"/>
-                <w:szCs w:val="32"/>
-              </w:rPr>
-              <w:t>Krama</w:t>
-            </w:r>
-            <w:proofErr w:type="spellEnd"/>
-            <w:r>
-              <w:rPr>
-                <w:rFonts w:cs="Arial"/>
-                <w:b/>
-                <w:sz w:val="28"/>
-                <w:szCs w:val="32"/>
-              </w:rPr>
-              <w:t xml:space="preserve"> </w:t>
-            </w:r>
-            <w:proofErr w:type="spellStart"/>
-            <w:r>
-              <w:rPr>
-                <w:rFonts w:cs="Arial"/>
-                <w:b/>
-                <w:sz w:val="28"/>
-                <w:szCs w:val="32"/>
-              </w:rPr>
-              <w:t>Vaakyam</w:t>
-            </w:r>
-            <w:proofErr w:type="spellEnd"/>
-            <w:r>
-              <w:rPr>
-                <w:rFonts w:cs="Arial"/>
-                <w:b/>
-                <w:sz w:val="28"/>
-                <w:szCs w:val="32"/>
-              </w:rPr>
-              <w:t xml:space="preserve"> No.– 15</w:t>
+            <w:r>
+              <w:rPr>
+                <w:rFonts w:cs="Arial"/>
+                <w:b/>
+                <w:sz w:val="28"/>
+                <w:szCs w:val="32"/>
+              </w:rPr>
+              <w:t>Krama Vaakyam No.– 15</w:t>
             </w:r>
           </w:p>
           <w:p>
@@ -5220,25 +4692,14 @@
                 <w:szCs w:val="32"/>
               </w:rPr>
             </w:pPr>
-            <w:proofErr w:type="spellStart"/>
-            <w:r>
-              <w:rPr>
-                <w:rFonts w:cs="Arial"/>
-                <w:b/>
-                <w:sz w:val="28"/>
-                <w:szCs w:val="32"/>
-              </w:rPr>
-              <w:t>Panchaati</w:t>
-            </w:r>
-            <w:proofErr w:type="spellEnd"/>
-            <w:r>
-              <w:rPr>
-                <w:rFonts w:cs="Arial"/>
-                <w:b/>
-                <w:sz w:val="28"/>
-                <w:szCs w:val="32"/>
-              </w:rPr>
-              <w:t xml:space="preserve"> No</w:t>
+            <w:r>
+              <w:rPr>
+                <w:rFonts w:cs="Arial"/>
+                <w:b/>
+                <w:sz w:val="28"/>
+                <w:szCs w:val="32"/>
+              </w:rPr>
+              <w:t>Panchaati No</w:t>
             </w:r>
             <w:r>
               <w:rPr>
@@ -5509,19 +4970,8 @@
                 <w:sz w:val="28"/>
                 <w:szCs w:val="32"/>
               </w:rPr>
-              <w:t xml:space="preserve">T.S.5.5.10.2 – </w:t>
-            </w:r>
-            <w:proofErr w:type="spellStart"/>
-            <w:r>
-              <w:rPr>
-                <w:rFonts w:cs="Arial"/>
-                <w:b/>
-                <w:sz w:val="28"/>
-                <w:szCs w:val="32"/>
-              </w:rPr>
-              <w:t>Kramam</w:t>
-            </w:r>
-            <w:proofErr w:type="spellEnd"/>
+              <w:t>T.S.5.5.10.2 – Kramam</w:t>
+            </w:r>
           </w:p>
           <w:p>
             <w:pPr>
@@ -5541,45 +4991,14 @@
                 <w:szCs w:val="32"/>
               </w:rPr>
             </w:pPr>
-            <w:proofErr w:type="spellStart"/>
-            <w:r>
-              <w:rPr>
-                <w:rFonts w:cs="Arial"/>
-                <w:b/>
-                <w:sz w:val="28"/>
-                <w:szCs w:val="32"/>
-              </w:rPr>
-              <w:t>Krama</w:t>
-            </w:r>
-            <w:proofErr w:type="spellEnd"/>
-            <w:r>
-              <w:rPr>
-                <w:rFonts w:cs="Arial"/>
-                <w:b/>
-                <w:sz w:val="28"/>
-                <w:szCs w:val="32"/>
-              </w:rPr>
-              <w:t xml:space="preserve"> </w:t>
-            </w:r>
-            <w:proofErr w:type="spellStart"/>
-            <w:r>
-              <w:rPr>
-                <w:rFonts w:cs="Arial"/>
-                <w:b/>
-                <w:sz w:val="28"/>
-                <w:szCs w:val="32"/>
-              </w:rPr>
-              <w:t>Vaakyam</w:t>
-            </w:r>
-            <w:proofErr w:type="spellEnd"/>
-            <w:r>
-              <w:rPr>
-                <w:rFonts w:cs="Arial"/>
-                <w:b/>
-                <w:sz w:val="28"/>
-                <w:szCs w:val="32"/>
-              </w:rPr>
-              <w:t xml:space="preserve"> No.– 18</w:t>
+            <w:r>
+              <w:rPr>
+                <w:rFonts w:cs="Arial"/>
+                <w:b/>
+                <w:sz w:val="28"/>
+                <w:szCs w:val="32"/>
+              </w:rPr>
+              <w:t>Krama Vaakyam No.– 18</w:t>
             </w:r>
           </w:p>
           <w:p>
@@ -5600,25 +5019,14 @@
                 <w:szCs w:val="32"/>
               </w:rPr>
             </w:pPr>
-            <w:proofErr w:type="spellStart"/>
-            <w:r>
-              <w:rPr>
-                <w:rFonts w:cs="Arial"/>
-                <w:b/>
-                <w:sz w:val="28"/>
-                <w:szCs w:val="32"/>
-              </w:rPr>
-              <w:t>Panchaati</w:t>
-            </w:r>
-            <w:proofErr w:type="spellEnd"/>
-            <w:r>
-              <w:rPr>
-                <w:rFonts w:cs="Arial"/>
-                <w:b/>
-                <w:sz w:val="28"/>
-                <w:szCs w:val="32"/>
-              </w:rPr>
-              <w:t xml:space="preserve"> No</w:t>
+            <w:r>
+              <w:rPr>
+                <w:rFonts w:cs="Arial"/>
+                <w:b/>
+                <w:sz w:val="28"/>
+                <w:szCs w:val="32"/>
+              </w:rPr>
+              <w:t>Panchaati No</w:t>
             </w:r>
             <w:r>
               <w:rPr>
@@ -6153,19 +5561,8 @@
                 <w:sz w:val="28"/>
                 <w:szCs w:val="32"/>
               </w:rPr>
-              <w:t xml:space="preserve">T.S.5.5.10.2 – </w:t>
-            </w:r>
-            <w:proofErr w:type="spellStart"/>
-            <w:r>
-              <w:rPr>
-                <w:rFonts w:cs="Arial"/>
-                <w:b/>
-                <w:sz w:val="28"/>
-                <w:szCs w:val="32"/>
-              </w:rPr>
-              <w:t>Kramam</w:t>
-            </w:r>
-            <w:proofErr w:type="spellEnd"/>
+              <w:t>T.S.5.5.10.2 – Kramam</w:t>
+            </w:r>
           </w:p>
           <w:p>
             <w:pPr>
@@ -6185,45 +5582,14 @@
                 <w:szCs w:val="32"/>
               </w:rPr>
             </w:pPr>
-            <w:proofErr w:type="spellStart"/>
-            <w:r>
-              <w:rPr>
-                <w:rFonts w:cs="Arial"/>
-                <w:b/>
-                <w:sz w:val="28"/>
-                <w:szCs w:val="32"/>
-              </w:rPr>
-              <w:t>Krama</w:t>
-            </w:r>
-            <w:proofErr w:type="spellEnd"/>
-            <w:r>
-              <w:rPr>
-                <w:rFonts w:cs="Arial"/>
-                <w:b/>
-                <w:sz w:val="28"/>
-                <w:szCs w:val="32"/>
-              </w:rPr>
-              <w:t xml:space="preserve"> </w:t>
-            </w:r>
-            <w:proofErr w:type="spellStart"/>
-            <w:r>
-              <w:rPr>
-                <w:rFonts w:cs="Arial"/>
-                <w:b/>
-                <w:sz w:val="28"/>
-                <w:szCs w:val="32"/>
-              </w:rPr>
-              <w:t>Vaakyam</w:t>
-            </w:r>
-            <w:proofErr w:type="spellEnd"/>
-            <w:r>
-              <w:rPr>
-                <w:rFonts w:cs="Arial"/>
-                <w:b/>
-                <w:sz w:val="28"/>
-                <w:szCs w:val="32"/>
-              </w:rPr>
-              <w:t xml:space="preserve"> No.– 36</w:t>
+            <w:r>
+              <w:rPr>
+                <w:rFonts w:cs="Arial"/>
+                <w:b/>
+                <w:sz w:val="28"/>
+                <w:szCs w:val="32"/>
+              </w:rPr>
+              <w:t>Krama Vaakyam No.– 36</w:t>
             </w:r>
           </w:p>
           <w:p>
@@ -6244,25 +5610,14 @@
                 <w:szCs w:val="32"/>
               </w:rPr>
             </w:pPr>
-            <w:proofErr w:type="spellStart"/>
-            <w:r>
-              <w:rPr>
-                <w:rFonts w:cs="Arial"/>
-                <w:b/>
-                <w:sz w:val="28"/>
-                <w:szCs w:val="32"/>
-              </w:rPr>
-              <w:t>Panchaati</w:t>
-            </w:r>
-            <w:proofErr w:type="spellEnd"/>
-            <w:r>
-              <w:rPr>
-                <w:rFonts w:cs="Arial"/>
-                <w:b/>
-                <w:sz w:val="28"/>
-                <w:szCs w:val="32"/>
-              </w:rPr>
-              <w:t xml:space="preserve"> No</w:t>
+            <w:r>
+              <w:rPr>
+                <w:rFonts w:cs="Arial"/>
+                <w:b/>
+                <w:sz w:val="28"/>
+                <w:szCs w:val="32"/>
+              </w:rPr>
+              <w:t>Panchaati No</w:t>
             </w:r>
             <w:r>
               <w:rPr>
@@ -6554,19 +5909,8 @@
                 <w:szCs w:val="32"/>
               </w:rPr>
               <w:lastRenderedPageBreak/>
-              <w:t xml:space="preserve">T.S.5.5.10.7 – </w:t>
-            </w:r>
-            <w:proofErr w:type="spellStart"/>
-            <w:r>
-              <w:rPr>
-                <w:rFonts w:cs="Arial"/>
-                <w:b/>
-                <w:sz w:val="28"/>
-                <w:szCs w:val="32"/>
-              </w:rPr>
-              <w:t>Kramam</w:t>
-            </w:r>
-            <w:proofErr w:type="spellEnd"/>
+              <w:t>T.S.5.5.10.7 – Kramam</w:t>
+            </w:r>
           </w:p>
           <w:p>
             <w:pPr>
@@ -6586,45 +5930,14 @@
                 <w:szCs w:val="32"/>
               </w:rPr>
             </w:pPr>
-            <w:proofErr w:type="spellStart"/>
-            <w:r>
-              <w:rPr>
-                <w:rFonts w:cs="Arial"/>
-                <w:b/>
-                <w:sz w:val="28"/>
-                <w:szCs w:val="32"/>
-              </w:rPr>
-              <w:t>Krama</w:t>
-            </w:r>
-            <w:proofErr w:type="spellEnd"/>
-            <w:r>
-              <w:rPr>
-                <w:rFonts w:cs="Arial"/>
-                <w:b/>
-                <w:sz w:val="28"/>
-                <w:szCs w:val="32"/>
-              </w:rPr>
-              <w:t xml:space="preserve"> </w:t>
-            </w:r>
-            <w:proofErr w:type="spellStart"/>
-            <w:r>
-              <w:rPr>
-                <w:rFonts w:cs="Arial"/>
-                <w:b/>
-                <w:sz w:val="28"/>
-                <w:szCs w:val="32"/>
-              </w:rPr>
-              <w:t>Vaakyam</w:t>
-            </w:r>
-            <w:proofErr w:type="spellEnd"/>
-            <w:r>
-              <w:rPr>
-                <w:rFonts w:cs="Arial"/>
-                <w:b/>
-                <w:sz w:val="28"/>
-                <w:szCs w:val="32"/>
-              </w:rPr>
-              <w:t xml:space="preserve"> No.– 21</w:t>
+            <w:r>
+              <w:rPr>
+                <w:rFonts w:cs="Arial"/>
+                <w:b/>
+                <w:sz w:val="28"/>
+                <w:szCs w:val="32"/>
+              </w:rPr>
+              <w:t>Krama Vaakyam No.– 21</w:t>
             </w:r>
           </w:p>
           <w:p>
@@ -6645,25 +5958,14 @@
                 <w:szCs w:val="32"/>
               </w:rPr>
             </w:pPr>
-            <w:proofErr w:type="spellStart"/>
-            <w:r>
-              <w:rPr>
-                <w:rFonts w:cs="Arial"/>
-                <w:b/>
-                <w:sz w:val="28"/>
-                <w:szCs w:val="32"/>
-              </w:rPr>
-              <w:t>Panchaati</w:t>
-            </w:r>
-            <w:proofErr w:type="spellEnd"/>
-            <w:r>
-              <w:rPr>
-                <w:rFonts w:cs="Arial"/>
-                <w:b/>
-                <w:sz w:val="28"/>
-                <w:szCs w:val="32"/>
-              </w:rPr>
-              <w:t xml:space="preserve"> No</w:t>
+            <w:r>
+              <w:rPr>
+                <w:rFonts w:cs="Arial"/>
+                <w:b/>
+                <w:sz w:val="28"/>
+                <w:szCs w:val="32"/>
+              </w:rPr>
+              <w:t>Panchaati No</w:t>
             </w:r>
             <w:r>
               <w:rPr>
@@ -6979,19 +6281,8 @@
                 <w:sz w:val="28"/>
                 <w:szCs w:val="32"/>
               </w:rPr>
-              <w:t xml:space="preserve">T.S.5.5.23.1 – </w:t>
-            </w:r>
-            <w:proofErr w:type="spellStart"/>
-            <w:r>
-              <w:rPr>
-                <w:rFonts w:cs="Arial"/>
-                <w:b/>
-                <w:sz w:val="28"/>
-                <w:szCs w:val="32"/>
-              </w:rPr>
-              <w:t>Kramam</w:t>
-            </w:r>
-            <w:proofErr w:type="spellEnd"/>
+              <w:t>T.S.5.5.23.1 – Kramam</w:t>
+            </w:r>
           </w:p>
           <w:p>
             <w:pPr>
@@ -7011,45 +6302,14 @@
                 <w:szCs w:val="32"/>
               </w:rPr>
             </w:pPr>
-            <w:proofErr w:type="spellStart"/>
-            <w:r>
-              <w:rPr>
-                <w:rFonts w:cs="Arial"/>
-                <w:b/>
-                <w:sz w:val="28"/>
-                <w:szCs w:val="32"/>
-              </w:rPr>
-              <w:t>Krama</w:t>
-            </w:r>
-            <w:proofErr w:type="spellEnd"/>
-            <w:r>
-              <w:rPr>
-                <w:rFonts w:cs="Arial"/>
-                <w:b/>
-                <w:sz w:val="28"/>
-                <w:szCs w:val="32"/>
-              </w:rPr>
-              <w:t xml:space="preserve"> </w:t>
-            </w:r>
-            <w:proofErr w:type="spellStart"/>
-            <w:r>
-              <w:rPr>
-                <w:rFonts w:cs="Arial"/>
-                <w:b/>
-                <w:sz w:val="28"/>
-                <w:szCs w:val="32"/>
-              </w:rPr>
-              <w:t>Vaakyam</w:t>
-            </w:r>
-            <w:proofErr w:type="spellEnd"/>
-            <w:r>
-              <w:rPr>
-                <w:rFonts w:cs="Arial"/>
-                <w:b/>
-                <w:sz w:val="28"/>
-                <w:szCs w:val="32"/>
-              </w:rPr>
-              <w:t xml:space="preserve"> No.– 15</w:t>
+            <w:r>
+              <w:rPr>
+                <w:rFonts w:cs="Arial"/>
+                <w:b/>
+                <w:sz w:val="28"/>
+                <w:szCs w:val="32"/>
+              </w:rPr>
+              <w:t>Krama Vaakyam No.– 15</w:t>
             </w:r>
           </w:p>
           <w:p>
@@ -7070,25 +6330,14 @@
                 <w:szCs w:val="32"/>
               </w:rPr>
             </w:pPr>
-            <w:proofErr w:type="spellStart"/>
-            <w:r>
-              <w:rPr>
-                <w:rFonts w:cs="Arial"/>
-                <w:b/>
-                <w:sz w:val="28"/>
-                <w:szCs w:val="32"/>
-              </w:rPr>
-              <w:t>Panchaati</w:t>
-            </w:r>
-            <w:proofErr w:type="spellEnd"/>
-            <w:r>
-              <w:rPr>
-                <w:rFonts w:cs="Arial"/>
-                <w:b/>
-                <w:sz w:val="28"/>
-                <w:szCs w:val="32"/>
-              </w:rPr>
-              <w:t xml:space="preserve"> No</w:t>
+            <w:r>
+              <w:rPr>
+                <w:rFonts w:cs="Arial"/>
+                <w:b/>
+                <w:sz w:val="28"/>
+                <w:szCs w:val="32"/>
+              </w:rPr>
+              <w:t>Panchaati No</w:t>
             </w:r>
             <w:r>
               <w:rPr>
@@ -7944,19 +7193,8 @@
                 <w:sz w:val="28"/>
                 <w:szCs w:val="32"/>
               </w:rPr>
-              <w:t xml:space="preserve">T.S.5.5.14.1 – </w:t>
-            </w:r>
-            <w:proofErr w:type="spellStart"/>
-            <w:r>
-              <w:rPr>
-                <w:rFonts w:cs="Arial"/>
-                <w:b/>
-                <w:sz w:val="28"/>
-                <w:szCs w:val="32"/>
-              </w:rPr>
-              <w:t>Kramam</w:t>
-            </w:r>
-            <w:proofErr w:type="spellEnd"/>
+              <w:t>T.S.5.5.14.1 – Kramam</w:t>
+            </w:r>
           </w:p>
           <w:p>
             <w:pPr>
@@ -7976,45 +7214,14 @@
                 <w:szCs w:val="32"/>
               </w:rPr>
             </w:pPr>
-            <w:proofErr w:type="spellStart"/>
-            <w:r>
-              <w:rPr>
-                <w:rFonts w:cs="Arial"/>
-                <w:b/>
-                <w:sz w:val="28"/>
-                <w:szCs w:val="32"/>
-              </w:rPr>
-              <w:t>Krama</w:t>
-            </w:r>
-            <w:proofErr w:type="spellEnd"/>
-            <w:r>
-              <w:rPr>
-                <w:rFonts w:cs="Arial"/>
-                <w:b/>
-                <w:sz w:val="28"/>
-                <w:szCs w:val="32"/>
-              </w:rPr>
-              <w:t xml:space="preserve"> </w:t>
-            </w:r>
-            <w:proofErr w:type="spellStart"/>
-            <w:r>
-              <w:rPr>
-                <w:rFonts w:cs="Arial"/>
-                <w:b/>
-                <w:sz w:val="28"/>
-                <w:szCs w:val="32"/>
-              </w:rPr>
-              <w:t>Vaakyam</w:t>
-            </w:r>
-            <w:proofErr w:type="spellEnd"/>
-            <w:r>
-              <w:rPr>
-                <w:rFonts w:cs="Arial"/>
-                <w:b/>
-                <w:sz w:val="28"/>
-                <w:szCs w:val="32"/>
-              </w:rPr>
-              <w:t xml:space="preserve"> No.– 6</w:t>
+            <w:r>
+              <w:rPr>
+                <w:rFonts w:cs="Arial"/>
+                <w:b/>
+                <w:sz w:val="28"/>
+                <w:szCs w:val="32"/>
+              </w:rPr>
+              <w:t>Krama Vaakyam No.– 6</w:t>
             </w:r>
           </w:p>
           <w:p>
@@ -8035,25 +7242,14 @@
                 <w:szCs w:val="32"/>
               </w:rPr>
             </w:pPr>
-            <w:proofErr w:type="spellStart"/>
-            <w:r>
-              <w:rPr>
-                <w:rFonts w:cs="Arial"/>
-                <w:b/>
-                <w:sz w:val="28"/>
-                <w:szCs w:val="32"/>
-              </w:rPr>
-              <w:t>Panchaati</w:t>
-            </w:r>
-            <w:proofErr w:type="spellEnd"/>
-            <w:r>
-              <w:rPr>
-                <w:rFonts w:cs="Arial"/>
-                <w:b/>
-                <w:sz w:val="28"/>
-                <w:szCs w:val="32"/>
-              </w:rPr>
-              <w:t xml:space="preserve"> No</w:t>
+            <w:r>
+              <w:rPr>
+                <w:rFonts w:cs="Arial"/>
+                <w:b/>
+                <w:sz w:val="28"/>
+                <w:szCs w:val="32"/>
+              </w:rPr>
+              <w:t>Panchaati No</w:t>
             </w:r>
             <w:r>
               <w:rPr>
@@ -8598,7 +7794,6 @@
         </w:rPr>
         <w:t xml:space="preserve">TS </w:t>
       </w:r>
-      <w:proofErr w:type="spellStart"/>
       <w:r>
         <w:rPr>
           <w:b/>
@@ -8609,7 +7804,6 @@
         </w:rPr>
         <w:t>Krama</w:t>
       </w:r>
-      <w:proofErr w:type="spellEnd"/>
       <w:r>
         <w:rPr>
           <w:b/>
@@ -8618,29 +7812,7 @@
           <w:szCs w:val="32"/>
           <w:u w:val="single"/>
         </w:rPr>
-        <w:t xml:space="preserve"> </w:t>
-      </w:r>
-      <w:proofErr w:type="spellStart"/>
-      <w:r>
-        <w:rPr>
-          <w:b/>
-          <w:bCs/>
-          <w:sz w:val="32"/>
-          <w:szCs w:val="32"/>
-          <w:u w:val="single"/>
-        </w:rPr>
-        <w:t>Paatam</w:t>
-      </w:r>
-      <w:proofErr w:type="spellEnd"/>
-      <w:r>
-        <w:rPr>
-          <w:b/>
-          <w:bCs/>
-          <w:sz w:val="32"/>
-          <w:szCs w:val="32"/>
-          <w:u w:val="single"/>
-        </w:rPr>
-        <w:t xml:space="preserve"> – TS </w:t>
+        <w:t xml:space="preserve"> Paatam – TS </w:t>
       </w:r>
       <w:r>
         <w:rPr>
@@ -8988,7 +8160,7 @@
 </file>
 
 <file path=word/endnotes.xml><?xml version="1.0" encoding="utf-8"?>
-<w:endnotes xmlns:wpc="http://schemas.microsoft.com/office/word/2010/wordprocessingCanvas" xmlns:cx="http://schemas.microsoft.com/office/drawing/2014/chartex" xmlns:cx1="http://schemas.microsoft.com/office/drawing/2015/9/8/chartex" xmlns:mc="http://schemas.openxmlformats.org/markup-compatibility/2006" xmlns:o="urn:schemas-microsoft-com:office:office" xmlns:r="http://schemas.openxmlformats.org/officeDocument/2006/relationships" xmlns:m="http://schemas.openxmlformats.org/officeDocument/2006/math" xmlns:v="urn:schemas-microsoft-com:vml" xmlns:wp14="http://schemas.microsoft.com/office/word/2010/wordprocessingDrawing" xmlns:wp="http://schemas.openxmlformats.org/drawingml/2006/wordprocessingDrawing" xmlns:w10="urn:schemas-microsoft-com:office:word" xmlns:w="http://schemas.openxmlformats.org/wordprocessingml/2006/main" xmlns:w14="http://schemas.microsoft.com/office/word/2010/wordml" xmlns:w15="http://schemas.microsoft.com/office/word/2012/wordml" xmlns:w16se="http://schemas.microsoft.com/office/word/2015/wordml/symex" xmlns:wpg="http://schemas.microsoft.com/office/word/2010/wordprocessingGroup" xmlns:wpi="http://schemas.microsoft.com/office/word/2010/wordprocessingInk" xmlns:wne="http://schemas.microsoft.com/office/word/2006/wordml" xmlns:wps="http://schemas.microsoft.com/office/word/2010/wordprocessingShape" mc:Ignorable="w14 w15 w16se wp14">
+<w:endnotes xmlns:wpc="http://schemas.microsoft.com/office/word/2010/wordprocessingCanvas" xmlns:cx="http://schemas.microsoft.com/office/drawing/2014/chartex" xmlns:cx1="http://schemas.microsoft.com/office/drawing/2015/9/8/chartex" xmlns:cx2="http://schemas.microsoft.com/office/drawing/2015/10/21/chartex" xmlns:cx3="http://schemas.microsoft.com/office/drawing/2016/5/9/chartex" xmlns:cx4="http://schemas.microsoft.com/office/drawing/2016/5/10/chartex" xmlns:cx5="http://schemas.microsoft.com/office/drawing/2016/5/11/chartex" xmlns:cx6="http://schemas.microsoft.com/office/drawing/2016/5/12/chartex" xmlns:cx7="http://schemas.microsoft.com/office/drawing/2016/5/13/chartex" xmlns:cx8="http://schemas.microsoft.com/office/drawing/2016/5/14/chartex" xmlns:mc="http://schemas.openxmlformats.org/markup-compatibility/2006" xmlns:aink="http://schemas.microsoft.com/office/drawing/2016/ink" xmlns:am3d="http://schemas.microsoft.com/office/drawing/2017/model3d" xmlns:o="urn:schemas-microsoft-com:office:office" xmlns:oel="http://schemas.microsoft.com/office/2019/extlst" xmlns:r="http://schemas.openxmlformats.org/officeDocument/2006/relationships" xmlns:m="http://schemas.openxmlformats.org/officeDocument/2006/math" xmlns:v="urn:schemas-microsoft-com:vml" xmlns:wp14="http://schemas.microsoft.com/office/word/2010/wordprocessingDrawing" xmlns:wp="http://schemas.openxmlformats.org/drawingml/2006/wordprocessingDrawing" xmlns:w10="urn:schemas-microsoft-com:office:word" xmlns:w="http://schemas.openxmlformats.org/wordprocessingml/2006/main" xmlns:w14="http://schemas.microsoft.com/office/word/2010/wordml" xmlns:w15="http://schemas.microsoft.com/office/word/2012/wordml" xmlns:w16cex="http://schemas.microsoft.com/office/word/2018/wordml/cex" xmlns:w16cid="http://schemas.microsoft.com/office/word/2016/wordml/cid" xmlns:w16="http://schemas.microsoft.com/office/word/2018/wordml" xmlns:w16sdtdh="http://schemas.microsoft.com/office/word/2020/wordml/sdtdatahash" xmlns:w16se="http://schemas.microsoft.com/office/word/2015/wordml/symex" xmlns:wpg="http://schemas.microsoft.com/office/word/2010/wordprocessingGroup" xmlns:wpi="http://schemas.microsoft.com/office/word/2010/wordprocessingInk" xmlns:wne="http://schemas.microsoft.com/office/word/2006/wordml" xmlns:wps="http://schemas.microsoft.com/office/word/2010/wordprocessingShape" mc:Ignorable="w14 w15 w16se w16cid w16 w16cex w16sdtdh wp14">
   <w:endnote w:type="separator" w:id="-1">
     <w:p>
       <w:pPr>
@@ -9013,7 +8185,7 @@
 </file>
 
 <file path=word/footer1.xml><?xml version="1.0" encoding="utf-8"?>
-<w:ftr xmlns:wpc="http://schemas.microsoft.com/office/word/2010/wordprocessingCanvas" xmlns:cx="http://schemas.microsoft.com/office/drawing/2014/chartex" xmlns:cx1="http://schemas.microsoft.com/office/drawing/2015/9/8/chartex" xmlns:mc="http://schemas.openxmlformats.org/markup-compatibility/2006" xmlns:o="urn:schemas-microsoft-com:office:office" xmlns:r="http://schemas.openxmlformats.org/officeDocument/2006/relationships" xmlns:m="http://schemas.openxmlformats.org/officeDocument/2006/math" xmlns:v="urn:schemas-microsoft-com:vml" xmlns:wp14="http://schemas.microsoft.com/office/word/2010/wordprocessingDrawing" xmlns:wp="http://schemas.openxmlformats.org/drawingml/2006/wordprocessingDrawing" xmlns:w10="urn:schemas-microsoft-com:office:word" xmlns:w="http://schemas.openxmlformats.org/wordprocessingml/2006/main" xmlns:w14="http://schemas.microsoft.com/office/word/2010/wordml" xmlns:w15="http://schemas.microsoft.com/office/word/2012/wordml" xmlns:w16se="http://schemas.microsoft.com/office/word/2015/wordml/symex" xmlns:wpg="http://schemas.microsoft.com/office/word/2010/wordprocessingGroup" xmlns:wpi="http://schemas.microsoft.com/office/word/2010/wordprocessingInk" xmlns:wne="http://schemas.microsoft.com/office/word/2006/wordml" xmlns:wps="http://schemas.microsoft.com/office/word/2010/wordprocessingShape" mc:Ignorable="w14 w15 w16se wp14">
+<w:ftr xmlns:wpc="http://schemas.microsoft.com/office/word/2010/wordprocessingCanvas" xmlns:cx="http://schemas.microsoft.com/office/drawing/2014/chartex" xmlns:cx1="http://schemas.microsoft.com/office/drawing/2015/9/8/chartex" xmlns:cx2="http://schemas.microsoft.com/office/drawing/2015/10/21/chartex" xmlns:cx3="http://schemas.microsoft.com/office/drawing/2016/5/9/chartex" xmlns:cx4="http://schemas.microsoft.com/office/drawing/2016/5/10/chartex" xmlns:cx5="http://schemas.microsoft.com/office/drawing/2016/5/11/chartex" xmlns:cx6="http://schemas.microsoft.com/office/drawing/2016/5/12/chartex" xmlns:cx7="http://schemas.microsoft.com/office/drawing/2016/5/13/chartex" xmlns:cx8="http://schemas.microsoft.com/office/drawing/2016/5/14/chartex" xmlns:mc="http://schemas.openxmlformats.org/markup-compatibility/2006" xmlns:aink="http://schemas.microsoft.com/office/drawing/2016/ink" xmlns:am3d="http://schemas.microsoft.com/office/drawing/2017/model3d" xmlns:o="urn:schemas-microsoft-com:office:office" xmlns:oel="http://schemas.microsoft.com/office/2019/extlst" xmlns:r="http://schemas.openxmlformats.org/officeDocument/2006/relationships" xmlns:m="http://schemas.openxmlformats.org/officeDocument/2006/math" xmlns:v="urn:schemas-microsoft-com:vml" xmlns:wp14="http://schemas.microsoft.com/office/word/2010/wordprocessingDrawing" xmlns:wp="http://schemas.openxmlformats.org/drawingml/2006/wordprocessingDrawing" xmlns:w10="urn:schemas-microsoft-com:office:word" xmlns:w="http://schemas.openxmlformats.org/wordprocessingml/2006/main" xmlns:w14="http://schemas.microsoft.com/office/word/2010/wordml" xmlns:w15="http://schemas.microsoft.com/office/word/2012/wordml" xmlns:w16cex="http://schemas.microsoft.com/office/word/2018/wordml/cex" xmlns:w16cid="http://schemas.microsoft.com/office/word/2016/wordml/cid" xmlns:w16="http://schemas.microsoft.com/office/word/2018/wordml" xmlns:w16sdtdh="http://schemas.microsoft.com/office/word/2020/wordml/sdtdatahash" xmlns:w16se="http://schemas.microsoft.com/office/word/2015/wordml/symex" xmlns:wpg="http://schemas.microsoft.com/office/word/2010/wordprocessingGroup" xmlns:wpi="http://schemas.microsoft.com/office/word/2010/wordprocessingInk" xmlns:wne="http://schemas.microsoft.com/office/word/2006/wordml" xmlns:wps="http://schemas.microsoft.com/office/word/2010/wordprocessingShape" mc:Ignorable="w14 w15 w16se w16cid w16 w16cex w16sdtdh wp14">
   <w:p>
     <w:pPr>
       <w:pBdr>
@@ -9099,8 +8271,6 @@
     <w:r>
       <w:tab/>
     </w:r>
-    <w:bookmarkStart w:id="0" w:name="_GoBack"/>
-    <w:bookmarkEnd w:id="0"/>
     <w:r>
       <w:rPr>
         <w:b/>
@@ -9197,7 +8367,7 @@
 </file>
 
 <file path=word/footer2.xml><?xml version="1.0" encoding="utf-8"?>
-<w:ftr xmlns:wpc="http://schemas.microsoft.com/office/word/2010/wordprocessingCanvas" xmlns:cx="http://schemas.microsoft.com/office/drawing/2014/chartex" xmlns:cx1="http://schemas.microsoft.com/office/drawing/2015/9/8/chartex" xmlns:mc="http://schemas.openxmlformats.org/markup-compatibility/2006" xmlns:o="urn:schemas-microsoft-com:office:office" xmlns:r="http://schemas.openxmlformats.org/officeDocument/2006/relationships" xmlns:m="http://schemas.openxmlformats.org/officeDocument/2006/math" xmlns:v="urn:schemas-microsoft-com:vml" xmlns:wp14="http://schemas.microsoft.com/office/word/2010/wordprocessingDrawing" xmlns:wp="http://schemas.openxmlformats.org/drawingml/2006/wordprocessingDrawing" xmlns:w10="urn:schemas-microsoft-com:office:word" xmlns:w="http://schemas.openxmlformats.org/wordprocessingml/2006/main" xmlns:w14="http://schemas.microsoft.com/office/word/2010/wordml" xmlns:w15="http://schemas.microsoft.com/office/word/2012/wordml" xmlns:w16se="http://schemas.microsoft.com/office/word/2015/wordml/symex" xmlns:wpg="http://schemas.microsoft.com/office/word/2010/wordprocessingGroup" xmlns:wpi="http://schemas.microsoft.com/office/word/2010/wordprocessingInk" xmlns:wne="http://schemas.microsoft.com/office/word/2006/wordml" xmlns:wps="http://schemas.microsoft.com/office/word/2010/wordprocessingShape" mc:Ignorable="w14 w15 w16se wp14">
+<w:ftr xmlns:wpc="http://schemas.microsoft.com/office/word/2010/wordprocessingCanvas" xmlns:cx="http://schemas.microsoft.com/office/drawing/2014/chartex" xmlns:cx1="http://schemas.microsoft.com/office/drawing/2015/9/8/chartex" xmlns:cx2="http://schemas.microsoft.com/office/drawing/2015/10/21/chartex" xmlns:cx3="http://schemas.microsoft.com/office/drawing/2016/5/9/chartex" xmlns:cx4="http://schemas.microsoft.com/office/drawing/2016/5/10/chartex" xmlns:cx5="http://schemas.microsoft.com/office/drawing/2016/5/11/chartex" xmlns:cx6="http://schemas.microsoft.com/office/drawing/2016/5/12/chartex" xmlns:cx7="http://schemas.microsoft.com/office/drawing/2016/5/13/chartex" xmlns:cx8="http://schemas.microsoft.com/office/drawing/2016/5/14/chartex" xmlns:mc="http://schemas.openxmlformats.org/markup-compatibility/2006" xmlns:aink="http://schemas.microsoft.com/office/drawing/2016/ink" xmlns:am3d="http://schemas.microsoft.com/office/drawing/2017/model3d" xmlns:o="urn:schemas-microsoft-com:office:office" xmlns:oel="http://schemas.microsoft.com/office/2019/extlst" xmlns:r="http://schemas.openxmlformats.org/officeDocument/2006/relationships" xmlns:m="http://schemas.openxmlformats.org/officeDocument/2006/math" xmlns:v="urn:schemas-microsoft-com:vml" xmlns:wp14="http://schemas.microsoft.com/office/word/2010/wordprocessingDrawing" xmlns:wp="http://schemas.openxmlformats.org/drawingml/2006/wordprocessingDrawing" xmlns:w10="urn:schemas-microsoft-com:office:word" xmlns:w="http://schemas.openxmlformats.org/wordprocessingml/2006/main" xmlns:w14="http://schemas.microsoft.com/office/word/2010/wordml" xmlns:w15="http://schemas.microsoft.com/office/word/2012/wordml" xmlns:w16cex="http://schemas.microsoft.com/office/word/2018/wordml/cex" xmlns:w16cid="http://schemas.microsoft.com/office/word/2016/wordml/cid" xmlns:w16="http://schemas.microsoft.com/office/word/2018/wordml" xmlns:w16sdtdh="http://schemas.microsoft.com/office/word/2020/wordml/sdtdatahash" xmlns:w16se="http://schemas.microsoft.com/office/word/2015/wordml/symex" xmlns:wpg="http://schemas.microsoft.com/office/word/2010/wordprocessingGroup" xmlns:wpi="http://schemas.microsoft.com/office/word/2010/wordprocessingInk" xmlns:wne="http://schemas.microsoft.com/office/word/2006/wordml" xmlns:wps="http://schemas.microsoft.com/office/word/2010/wordprocessingShape" mc:Ignorable="w14 w15 w16se w16cid w16 w16cex w16sdtdh wp14">
   <w:p>
     <w:pPr>
       <w:pBdr>
@@ -9400,7 +8570,7 @@
 </file>
 
 <file path=word/footer3.xml><?xml version="1.0" encoding="utf-8"?>
-<w:ftr xmlns:wpc="http://schemas.microsoft.com/office/word/2010/wordprocessingCanvas" xmlns:cx="http://schemas.microsoft.com/office/drawing/2014/chartex" xmlns:cx1="http://schemas.microsoft.com/office/drawing/2015/9/8/chartex" xmlns:mc="http://schemas.openxmlformats.org/markup-compatibility/2006" xmlns:o="urn:schemas-microsoft-com:office:office" xmlns:r="http://schemas.openxmlformats.org/officeDocument/2006/relationships" xmlns:m="http://schemas.openxmlformats.org/officeDocument/2006/math" xmlns:v="urn:schemas-microsoft-com:vml" xmlns:wp14="http://schemas.microsoft.com/office/word/2010/wordprocessingDrawing" xmlns:wp="http://schemas.openxmlformats.org/drawingml/2006/wordprocessingDrawing" xmlns:w10="urn:schemas-microsoft-com:office:word" xmlns:w="http://schemas.openxmlformats.org/wordprocessingml/2006/main" xmlns:w14="http://schemas.microsoft.com/office/word/2010/wordml" xmlns:w15="http://schemas.microsoft.com/office/word/2012/wordml" xmlns:w16se="http://schemas.microsoft.com/office/word/2015/wordml/symex" xmlns:wpg="http://schemas.microsoft.com/office/word/2010/wordprocessingGroup" xmlns:wpi="http://schemas.microsoft.com/office/word/2010/wordprocessingInk" xmlns:wne="http://schemas.microsoft.com/office/word/2006/wordml" xmlns:wps="http://schemas.microsoft.com/office/word/2010/wordprocessingShape" mc:Ignorable="w14 w15 w16se wp14">
+<w:ftr xmlns:wpc="http://schemas.microsoft.com/office/word/2010/wordprocessingCanvas" xmlns:cx="http://schemas.microsoft.com/office/drawing/2014/chartex" xmlns:cx1="http://schemas.microsoft.com/office/drawing/2015/9/8/chartex" xmlns:cx2="http://schemas.microsoft.com/office/drawing/2015/10/21/chartex" xmlns:cx3="http://schemas.microsoft.com/office/drawing/2016/5/9/chartex" xmlns:cx4="http://schemas.microsoft.com/office/drawing/2016/5/10/chartex" xmlns:cx5="http://schemas.microsoft.com/office/drawing/2016/5/11/chartex" xmlns:cx6="http://schemas.microsoft.com/office/drawing/2016/5/12/chartex" xmlns:cx7="http://schemas.microsoft.com/office/drawing/2016/5/13/chartex" xmlns:cx8="http://schemas.microsoft.com/office/drawing/2016/5/14/chartex" xmlns:mc="http://schemas.openxmlformats.org/markup-compatibility/2006" xmlns:aink="http://schemas.microsoft.com/office/drawing/2016/ink" xmlns:am3d="http://schemas.microsoft.com/office/drawing/2017/model3d" xmlns:o="urn:schemas-microsoft-com:office:office" xmlns:oel="http://schemas.microsoft.com/office/2019/extlst" xmlns:r="http://schemas.openxmlformats.org/officeDocument/2006/relationships" xmlns:m="http://schemas.openxmlformats.org/officeDocument/2006/math" xmlns:v="urn:schemas-microsoft-com:vml" xmlns:wp14="http://schemas.microsoft.com/office/word/2010/wordprocessingDrawing" xmlns:wp="http://schemas.openxmlformats.org/drawingml/2006/wordprocessingDrawing" xmlns:w10="urn:schemas-microsoft-com:office:word" xmlns:w="http://schemas.openxmlformats.org/wordprocessingml/2006/main" xmlns:w14="http://schemas.microsoft.com/office/word/2010/wordml" xmlns:w15="http://schemas.microsoft.com/office/word/2012/wordml" xmlns:w16cex="http://schemas.microsoft.com/office/word/2018/wordml/cex" xmlns:w16cid="http://schemas.microsoft.com/office/word/2016/wordml/cid" xmlns:w16="http://schemas.microsoft.com/office/word/2018/wordml" xmlns:w16sdtdh="http://schemas.microsoft.com/office/word/2020/wordml/sdtdatahash" xmlns:w16se="http://schemas.microsoft.com/office/word/2015/wordml/symex" xmlns:wpg="http://schemas.microsoft.com/office/word/2010/wordprocessingGroup" xmlns:wpi="http://schemas.microsoft.com/office/word/2010/wordprocessingInk" xmlns:wne="http://schemas.microsoft.com/office/word/2006/wordml" xmlns:wps="http://schemas.microsoft.com/office/word/2010/wordprocessingShape" mc:Ignorable="w14 w15 w16se w16cid w16 w16cex w16sdtdh wp14">
   <w:p>
     <w:pPr>
       <w:pStyle w:val="Footer"/>
@@ -9410,7 +8580,7 @@
 </file>
 
 <file path=word/footnotes.xml><?xml version="1.0" encoding="utf-8"?>
-<w:footnotes xmlns:wpc="http://schemas.microsoft.com/office/word/2010/wordprocessingCanvas" xmlns:cx="http://schemas.microsoft.com/office/drawing/2014/chartex" xmlns:cx1="http://schemas.microsoft.com/office/drawing/2015/9/8/chartex" xmlns:mc="http://schemas.openxmlformats.org/markup-compatibility/2006" xmlns:o="urn:schemas-microsoft-com:office:office" xmlns:r="http://schemas.openxmlformats.org/officeDocument/2006/relationships" xmlns:m="http://schemas.openxmlformats.org/officeDocument/2006/math" xmlns:v="urn:schemas-microsoft-com:vml" xmlns:wp14="http://schemas.microsoft.com/office/word/2010/wordprocessingDrawing" xmlns:wp="http://schemas.openxmlformats.org/drawingml/2006/wordprocessingDrawing" xmlns:w10="urn:schemas-microsoft-com:office:word" xmlns:w="http://schemas.openxmlformats.org/wordprocessingml/2006/main" xmlns:w14="http://schemas.microsoft.com/office/word/2010/wordml" xmlns:w15="http://schemas.microsoft.com/office/word/2012/wordml" xmlns:w16se="http://schemas.microsoft.com/office/word/2015/wordml/symex" xmlns:wpg="http://schemas.microsoft.com/office/word/2010/wordprocessingGroup" xmlns:wpi="http://schemas.microsoft.com/office/word/2010/wordprocessingInk" xmlns:wne="http://schemas.microsoft.com/office/word/2006/wordml" xmlns:wps="http://schemas.microsoft.com/office/word/2010/wordprocessingShape" mc:Ignorable="w14 w15 w16se wp14">
+<w:footnotes xmlns:wpc="http://schemas.microsoft.com/office/word/2010/wordprocessingCanvas" xmlns:cx="http://schemas.microsoft.com/office/drawing/2014/chartex" xmlns:cx1="http://schemas.microsoft.com/office/drawing/2015/9/8/chartex" xmlns:cx2="http://schemas.microsoft.com/office/drawing/2015/10/21/chartex" xmlns:cx3="http://schemas.microsoft.com/office/drawing/2016/5/9/chartex" xmlns:cx4="http://schemas.microsoft.com/office/drawing/2016/5/10/chartex" xmlns:cx5="http://schemas.microsoft.com/office/drawing/2016/5/11/chartex" xmlns:cx6="http://schemas.microsoft.com/office/drawing/2016/5/12/chartex" xmlns:cx7="http://schemas.microsoft.com/office/drawing/2016/5/13/chartex" xmlns:cx8="http://schemas.microsoft.com/office/drawing/2016/5/14/chartex" xmlns:mc="http://schemas.openxmlformats.org/markup-compatibility/2006" xmlns:aink="http://schemas.microsoft.com/office/drawing/2016/ink" xmlns:am3d="http://schemas.microsoft.com/office/drawing/2017/model3d" xmlns:o="urn:schemas-microsoft-com:office:office" xmlns:oel="http://schemas.microsoft.com/office/2019/extlst" xmlns:r="http://schemas.openxmlformats.org/officeDocument/2006/relationships" xmlns:m="http://schemas.openxmlformats.org/officeDocument/2006/math" xmlns:v="urn:schemas-microsoft-com:vml" xmlns:wp14="http://schemas.microsoft.com/office/word/2010/wordprocessingDrawing" xmlns:wp="http://schemas.openxmlformats.org/drawingml/2006/wordprocessingDrawing" xmlns:w10="urn:schemas-microsoft-com:office:word" xmlns:w="http://schemas.openxmlformats.org/wordprocessingml/2006/main" xmlns:w14="http://schemas.microsoft.com/office/word/2010/wordml" xmlns:w15="http://schemas.microsoft.com/office/word/2012/wordml" xmlns:w16cex="http://schemas.microsoft.com/office/word/2018/wordml/cex" xmlns:w16cid="http://schemas.microsoft.com/office/word/2016/wordml/cid" xmlns:w16="http://schemas.microsoft.com/office/word/2018/wordml" xmlns:w16sdtdh="http://schemas.microsoft.com/office/word/2020/wordml/sdtdatahash" xmlns:w16se="http://schemas.microsoft.com/office/word/2015/wordml/symex" xmlns:wpg="http://schemas.microsoft.com/office/word/2010/wordprocessingGroup" xmlns:wpi="http://schemas.microsoft.com/office/word/2010/wordprocessingInk" xmlns:wne="http://schemas.microsoft.com/office/word/2006/wordml" xmlns:wps="http://schemas.microsoft.com/office/word/2010/wordprocessingShape" mc:Ignorable="w14 w15 w16se w16cid w16 w16cex w16sdtdh wp14">
   <w:footnote w:type="separator" w:id="-1">
     <w:p>
       <w:pPr>
@@ -9435,7 +8605,7 @@
 </file>
 
 <file path=word/header1.xml><?xml version="1.0" encoding="utf-8"?>
-<w:hdr xmlns:wpc="http://schemas.microsoft.com/office/word/2010/wordprocessingCanvas" xmlns:cx="http://schemas.microsoft.com/office/drawing/2014/chartex" xmlns:cx1="http://schemas.microsoft.com/office/drawing/2015/9/8/chartex" xmlns:mc="http://schemas.openxmlformats.org/markup-compatibility/2006" xmlns:o="urn:schemas-microsoft-com:office:office" xmlns:r="http://schemas.openxmlformats.org/officeDocument/2006/relationships" xmlns:m="http://schemas.openxmlformats.org/officeDocument/2006/math" xmlns:v="urn:schemas-microsoft-com:vml" xmlns:wp14="http://schemas.microsoft.com/office/word/2010/wordprocessingDrawing" xmlns:wp="http://schemas.openxmlformats.org/drawingml/2006/wordprocessingDrawing" xmlns:w10="urn:schemas-microsoft-com:office:word" xmlns:w="http://schemas.openxmlformats.org/wordprocessingml/2006/main" xmlns:w14="http://schemas.microsoft.com/office/word/2010/wordml" xmlns:w15="http://schemas.microsoft.com/office/word/2012/wordml" xmlns:w16se="http://schemas.microsoft.com/office/word/2015/wordml/symex" xmlns:wpg="http://schemas.microsoft.com/office/word/2010/wordprocessingGroup" xmlns:wpi="http://schemas.microsoft.com/office/word/2010/wordprocessingInk" xmlns:wne="http://schemas.microsoft.com/office/word/2006/wordml" xmlns:wps="http://schemas.microsoft.com/office/word/2010/wordprocessingShape" mc:Ignorable="w14 w15 w16se wp14">
+<w:hdr xmlns:wpc="http://schemas.microsoft.com/office/word/2010/wordprocessingCanvas" xmlns:cx="http://schemas.microsoft.com/office/drawing/2014/chartex" xmlns:cx1="http://schemas.microsoft.com/office/drawing/2015/9/8/chartex" xmlns:cx2="http://schemas.microsoft.com/office/drawing/2015/10/21/chartex" xmlns:cx3="http://schemas.microsoft.com/office/drawing/2016/5/9/chartex" xmlns:cx4="http://schemas.microsoft.com/office/drawing/2016/5/10/chartex" xmlns:cx5="http://schemas.microsoft.com/office/drawing/2016/5/11/chartex" xmlns:cx6="http://schemas.microsoft.com/office/drawing/2016/5/12/chartex" xmlns:cx7="http://schemas.microsoft.com/office/drawing/2016/5/13/chartex" xmlns:cx8="http://schemas.microsoft.com/office/drawing/2016/5/14/chartex" xmlns:mc="http://schemas.openxmlformats.org/markup-compatibility/2006" xmlns:aink="http://schemas.microsoft.com/office/drawing/2016/ink" xmlns:am3d="http://schemas.microsoft.com/office/drawing/2017/model3d" xmlns:o="urn:schemas-microsoft-com:office:office" xmlns:oel="http://schemas.microsoft.com/office/2019/extlst" xmlns:r="http://schemas.openxmlformats.org/officeDocument/2006/relationships" xmlns:m="http://schemas.openxmlformats.org/officeDocument/2006/math" xmlns:v="urn:schemas-microsoft-com:vml" xmlns:wp14="http://schemas.microsoft.com/office/word/2010/wordprocessingDrawing" xmlns:wp="http://schemas.openxmlformats.org/drawingml/2006/wordprocessingDrawing" xmlns:w10="urn:schemas-microsoft-com:office:word" xmlns:w="http://schemas.openxmlformats.org/wordprocessingml/2006/main" xmlns:w14="http://schemas.microsoft.com/office/word/2010/wordml" xmlns:w15="http://schemas.microsoft.com/office/word/2012/wordml" xmlns:w16cex="http://schemas.microsoft.com/office/word/2018/wordml/cex" xmlns:w16cid="http://schemas.microsoft.com/office/word/2016/wordml/cid" xmlns:w16="http://schemas.microsoft.com/office/word/2018/wordml" xmlns:w16sdtdh="http://schemas.microsoft.com/office/word/2020/wordml/sdtdatahash" xmlns:w16se="http://schemas.microsoft.com/office/word/2015/wordml/symex" xmlns:wpg="http://schemas.microsoft.com/office/word/2010/wordprocessingGroup" xmlns:wpi="http://schemas.microsoft.com/office/word/2010/wordprocessingInk" xmlns:wne="http://schemas.microsoft.com/office/word/2006/wordml" xmlns:wps="http://schemas.microsoft.com/office/word/2010/wordprocessingShape" mc:Ignorable="w14 w15 w16se w16cid w16 w16cex w16sdtdh wp14">
   <w:p>
     <w:pPr>
       <w:pStyle w:val="Header"/>
@@ -9448,7 +8618,7 @@
 </file>
 
 <file path=word/header2.xml><?xml version="1.0" encoding="utf-8"?>
-<w:hdr xmlns:wpc="http://schemas.microsoft.com/office/word/2010/wordprocessingCanvas" xmlns:cx="http://schemas.microsoft.com/office/drawing/2014/chartex" xmlns:cx1="http://schemas.microsoft.com/office/drawing/2015/9/8/chartex" xmlns:mc="http://schemas.openxmlformats.org/markup-compatibility/2006" xmlns:o="urn:schemas-microsoft-com:office:office" xmlns:r="http://schemas.openxmlformats.org/officeDocument/2006/relationships" xmlns:m="http://schemas.openxmlformats.org/officeDocument/2006/math" xmlns:v="urn:schemas-microsoft-com:vml" xmlns:wp14="http://schemas.microsoft.com/office/word/2010/wordprocessingDrawing" xmlns:wp="http://schemas.openxmlformats.org/drawingml/2006/wordprocessingDrawing" xmlns:w10="urn:schemas-microsoft-com:office:word" xmlns:w="http://schemas.openxmlformats.org/wordprocessingml/2006/main" xmlns:w14="http://schemas.microsoft.com/office/word/2010/wordml" xmlns:w15="http://schemas.microsoft.com/office/word/2012/wordml" xmlns:w16se="http://schemas.microsoft.com/office/word/2015/wordml/symex" xmlns:wpg="http://schemas.microsoft.com/office/word/2010/wordprocessingGroup" xmlns:wpi="http://schemas.microsoft.com/office/word/2010/wordprocessingInk" xmlns:wne="http://schemas.microsoft.com/office/word/2006/wordml" xmlns:wps="http://schemas.microsoft.com/office/word/2010/wordprocessingShape" mc:Ignorable="w14 w15 w16se wp14">
+<w:hdr xmlns:wpc="http://schemas.microsoft.com/office/word/2010/wordprocessingCanvas" xmlns:cx="http://schemas.microsoft.com/office/drawing/2014/chartex" xmlns:cx1="http://schemas.microsoft.com/office/drawing/2015/9/8/chartex" xmlns:cx2="http://schemas.microsoft.com/office/drawing/2015/10/21/chartex" xmlns:cx3="http://schemas.microsoft.com/office/drawing/2016/5/9/chartex" xmlns:cx4="http://schemas.microsoft.com/office/drawing/2016/5/10/chartex" xmlns:cx5="http://schemas.microsoft.com/office/drawing/2016/5/11/chartex" xmlns:cx6="http://schemas.microsoft.com/office/drawing/2016/5/12/chartex" xmlns:cx7="http://schemas.microsoft.com/office/drawing/2016/5/13/chartex" xmlns:cx8="http://schemas.microsoft.com/office/drawing/2016/5/14/chartex" xmlns:mc="http://schemas.openxmlformats.org/markup-compatibility/2006" xmlns:aink="http://schemas.microsoft.com/office/drawing/2016/ink" xmlns:am3d="http://schemas.microsoft.com/office/drawing/2017/model3d" xmlns:o="urn:schemas-microsoft-com:office:office" xmlns:oel="http://schemas.microsoft.com/office/2019/extlst" xmlns:r="http://schemas.openxmlformats.org/officeDocument/2006/relationships" xmlns:m="http://schemas.openxmlformats.org/officeDocument/2006/math" xmlns:v="urn:schemas-microsoft-com:vml" xmlns:wp14="http://schemas.microsoft.com/office/word/2010/wordprocessingDrawing" xmlns:wp="http://schemas.openxmlformats.org/drawingml/2006/wordprocessingDrawing" xmlns:w10="urn:schemas-microsoft-com:office:word" xmlns:w="http://schemas.openxmlformats.org/wordprocessingml/2006/main" xmlns:w14="http://schemas.microsoft.com/office/word/2010/wordml" xmlns:w15="http://schemas.microsoft.com/office/word/2012/wordml" xmlns:w16cex="http://schemas.microsoft.com/office/word/2018/wordml/cex" xmlns:w16cid="http://schemas.microsoft.com/office/word/2016/wordml/cid" xmlns:w16="http://schemas.microsoft.com/office/word/2018/wordml" xmlns:w16sdtdh="http://schemas.microsoft.com/office/word/2020/wordml/sdtdatahash" xmlns:w16se="http://schemas.microsoft.com/office/word/2015/wordml/symex" xmlns:wpg="http://schemas.microsoft.com/office/word/2010/wordprocessingGroup" xmlns:wpi="http://schemas.microsoft.com/office/word/2010/wordprocessingInk" xmlns:wne="http://schemas.microsoft.com/office/word/2006/wordml" xmlns:wps="http://schemas.microsoft.com/office/word/2010/wordprocessingShape" mc:Ignorable="w14 w15 w16se w16cid w16 w16cex w16sdtdh wp14">
   <w:p>
     <w:pPr>
       <w:pStyle w:val="Header"/>
@@ -9461,7 +8631,7 @@
 </file>
 
 <file path=word/header3.xml><?xml version="1.0" encoding="utf-8"?>
-<w:hdr xmlns:wpc="http://schemas.microsoft.com/office/word/2010/wordprocessingCanvas" xmlns:cx="http://schemas.microsoft.com/office/drawing/2014/chartex" xmlns:cx1="http://schemas.microsoft.com/office/drawing/2015/9/8/chartex" xmlns:mc="http://schemas.openxmlformats.org/markup-compatibility/2006" xmlns:o="urn:schemas-microsoft-com:office:office" xmlns:r="http://schemas.openxmlformats.org/officeDocument/2006/relationships" xmlns:m="http://schemas.openxmlformats.org/officeDocument/2006/math" xmlns:v="urn:schemas-microsoft-com:vml" xmlns:wp14="http://schemas.microsoft.com/office/word/2010/wordprocessingDrawing" xmlns:wp="http://schemas.openxmlformats.org/drawingml/2006/wordprocessingDrawing" xmlns:w10="urn:schemas-microsoft-com:office:word" xmlns:w="http://schemas.openxmlformats.org/wordprocessingml/2006/main" xmlns:w14="http://schemas.microsoft.com/office/word/2010/wordml" xmlns:w15="http://schemas.microsoft.com/office/word/2012/wordml" xmlns:w16se="http://schemas.microsoft.com/office/word/2015/wordml/symex" xmlns:wpg="http://schemas.microsoft.com/office/word/2010/wordprocessingGroup" xmlns:wpi="http://schemas.microsoft.com/office/word/2010/wordprocessingInk" xmlns:wne="http://schemas.microsoft.com/office/word/2006/wordml" xmlns:wps="http://schemas.microsoft.com/office/word/2010/wordprocessingShape" mc:Ignorable="w14 w15 w16se wp14">
+<w:hdr xmlns:wpc="http://schemas.microsoft.com/office/word/2010/wordprocessingCanvas" xmlns:cx="http://schemas.microsoft.com/office/drawing/2014/chartex" xmlns:cx1="http://schemas.microsoft.com/office/drawing/2015/9/8/chartex" xmlns:cx2="http://schemas.microsoft.com/office/drawing/2015/10/21/chartex" xmlns:cx3="http://schemas.microsoft.com/office/drawing/2016/5/9/chartex" xmlns:cx4="http://schemas.microsoft.com/office/drawing/2016/5/10/chartex" xmlns:cx5="http://schemas.microsoft.com/office/drawing/2016/5/11/chartex" xmlns:cx6="http://schemas.microsoft.com/office/drawing/2016/5/12/chartex" xmlns:cx7="http://schemas.microsoft.com/office/drawing/2016/5/13/chartex" xmlns:cx8="http://schemas.microsoft.com/office/drawing/2016/5/14/chartex" xmlns:mc="http://schemas.openxmlformats.org/markup-compatibility/2006" xmlns:aink="http://schemas.microsoft.com/office/drawing/2016/ink" xmlns:am3d="http://schemas.microsoft.com/office/drawing/2017/model3d" xmlns:o="urn:schemas-microsoft-com:office:office" xmlns:oel="http://schemas.microsoft.com/office/2019/extlst" xmlns:r="http://schemas.openxmlformats.org/officeDocument/2006/relationships" xmlns:m="http://schemas.openxmlformats.org/officeDocument/2006/math" xmlns:v="urn:schemas-microsoft-com:vml" xmlns:wp14="http://schemas.microsoft.com/office/word/2010/wordprocessingDrawing" xmlns:wp="http://schemas.openxmlformats.org/drawingml/2006/wordprocessingDrawing" xmlns:w10="urn:schemas-microsoft-com:office:word" xmlns:w="http://schemas.openxmlformats.org/wordprocessingml/2006/main" xmlns:w14="http://schemas.microsoft.com/office/word/2010/wordml" xmlns:w15="http://schemas.microsoft.com/office/word/2012/wordml" xmlns:w16cex="http://schemas.microsoft.com/office/word/2018/wordml/cex" xmlns:w16cid="http://schemas.microsoft.com/office/word/2016/wordml/cid" xmlns:w16="http://schemas.microsoft.com/office/word/2018/wordml" xmlns:w16sdtdh="http://schemas.microsoft.com/office/word/2020/wordml/sdtdatahash" xmlns:w16se="http://schemas.microsoft.com/office/word/2015/wordml/symex" xmlns:wpg="http://schemas.microsoft.com/office/word/2010/wordprocessingGroup" xmlns:wpi="http://schemas.microsoft.com/office/word/2010/wordprocessingInk" xmlns:wne="http://schemas.microsoft.com/office/word/2006/wordml" xmlns:wps="http://schemas.microsoft.com/office/word/2010/wordprocessingShape" mc:Ignorable="w14 w15 w16se w16cid w16 w16cex w16sdtdh wp14">
   <w:p>
     <w:pPr>
       <w:pStyle w:val="Header"/>
@@ -9471,7 +8641,7 @@
 </file>
 
 <file path=word/styles.xml><?xml version="1.0" encoding="utf-8"?>
-<w:styles xmlns:mc="http://schemas.openxmlformats.org/markup-compatibility/2006" xmlns:r="http://schemas.openxmlformats.org/officeDocument/2006/relationships" xmlns:w="http://schemas.openxmlformats.org/wordprocessingml/2006/main" xmlns:w14="http://schemas.microsoft.com/office/word/2010/wordml" xmlns:w15="http://schemas.microsoft.com/office/word/2012/wordml" xmlns:w16se="http://schemas.microsoft.com/office/word/2015/wordml/symex" mc:Ignorable="w14 w15 w16se">
+<w:styles xmlns:mc="http://schemas.openxmlformats.org/markup-compatibility/2006" xmlns:r="http://schemas.openxmlformats.org/officeDocument/2006/relationships" xmlns:w="http://schemas.openxmlformats.org/wordprocessingml/2006/main" xmlns:w14="http://schemas.microsoft.com/office/word/2010/wordml" xmlns:w15="http://schemas.microsoft.com/office/word/2012/wordml" xmlns:w16cex="http://schemas.microsoft.com/office/word/2018/wordml/cex" xmlns:w16cid="http://schemas.microsoft.com/office/word/2016/wordml/cid" xmlns:w16="http://schemas.microsoft.com/office/word/2018/wordml" xmlns:w16sdtdh="http://schemas.microsoft.com/office/word/2020/wordml/sdtdatahash" xmlns:w16se="http://schemas.microsoft.com/office/word/2015/wordml/symex" mc:Ignorable="w14 w15 w16se w16cid w16 w16cex w16sdtdh">
   <w:docDefaults>
     <w:rPrDefault>
       <w:rPr>
@@ -9481,7 +8651,7 @@
     </w:rPrDefault>
     <w:pPrDefault/>
   </w:docDefaults>
-  <w:latentStyles w:defLockedState="0" w:defUIPriority="99" w:defSemiHidden="0" w:defUnhideWhenUsed="0" w:defQFormat="0" w:count="371">
+  <w:latentStyles w:defLockedState="0" w:defUIPriority="99" w:defSemiHidden="0" w:defUnhideWhenUsed="0" w:defQFormat="0" w:count="376">
     <w:lsdException w:name="Normal" w:uiPriority="0" w:qFormat="1"/>
     <w:lsdException w:name="heading 1" w:uiPriority="9" w:qFormat="1"/>
     <w:lsdException w:name="heading 2" w:semiHidden="1" w:uiPriority="9" w:unhideWhenUsed="1" w:qFormat="1"/>
@@ -9587,7 +8757,6 @@
     <w:lsdException w:name="HTML Sample" w:semiHidden="1" w:unhideWhenUsed="1"/>
     <w:lsdException w:name="HTML Typewriter" w:semiHidden="1" w:unhideWhenUsed="1"/>
     <w:lsdException w:name="HTML Variable" w:semiHidden="1" w:unhideWhenUsed="1"/>
-    <w:lsdException w:name="Normal Table" w:semiHidden="1" w:unhideWhenUsed="1"/>
     <w:lsdException w:name="annotation subject" w:semiHidden="1" w:unhideWhenUsed="1"/>
     <w:lsdException w:name="No List" w:semiHidden="1" w:unhideWhenUsed="1"/>
     <w:lsdException w:name="Outline List 1" w:semiHidden="1" w:unhideWhenUsed="1"/>
@@ -9630,11 +8799,8 @@
     <w:lsdException w:name="Table Contemporary" w:semiHidden="1" w:unhideWhenUsed="1"/>
     <w:lsdException w:name="Table Elegant" w:semiHidden="1" w:unhideWhenUsed="1"/>
     <w:lsdException w:name="Table Professional" w:semiHidden="1" w:unhideWhenUsed="1"/>
-    <w:lsdException w:name="Table Subtle 1" w:semiHidden="1" w:unhideWhenUsed="1"/>
     <w:lsdException w:name="Table Subtle 2" w:semiHidden="1" w:unhideWhenUsed="1"/>
     <w:lsdException w:name="Table Web 1" w:semiHidden="1" w:unhideWhenUsed="1"/>
-    <w:lsdException w:name="Table Web 2" w:semiHidden="1" w:unhideWhenUsed="1"/>
-    <w:lsdException w:name="Table Web 3" w:semiHidden="1" w:unhideWhenUsed="1"/>
     <w:lsdException w:name="Balloon Text" w:semiHidden="1" w:unhideWhenUsed="1"/>
     <w:lsdException w:name="Table Grid" w:uiPriority="59"/>
     <w:lsdException w:name="Table Theme" w:semiHidden="1" w:unhideWhenUsed="1"/>
@@ -9853,6 +9019,11 @@
     <w:lsdException w:name="List Table 5 Dark Accent 6" w:uiPriority="50"/>
     <w:lsdException w:name="List Table 6 Colorful Accent 6" w:uiPriority="51"/>
     <w:lsdException w:name="List Table 7 Colorful Accent 6" w:uiPriority="52"/>
+    <w:lsdException w:name="Mention" w:semiHidden="1" w:unhideWhenUsed="1"/>
+    <w:lsdException w:name="Smart Hyperlink" w:semiHidden="1" w:unhideWhenUsed="1"/>
+    <w:lsdException w:name="Hashtag" w:semiHidden="1" w:unhideWhenUsed="1"/>
+    <w:lsdException w:name="Unresolved Mention" w:semiHidden="1" w:unhideWhenUsed="1"/>
+    <w:lsdException w:name="Smart Link" w:semiHidden="1" w:unhideWhenUsed="1"/>
   </w:latentStyles>
   <w:style w:type="paragraph" w:default="1" w:styleId="Normal">
     <w:name w:val="Normal"/>

</xml_diff>